<commit_message>
changed email, updated resume
</commit_message>
<xml_diff>
--- a/resume.docx
+++ b/resume.docx
@@ -7,16 +7,17 @@
         <w:spacing w:after="0" w:line="238" w:lineRule="auto"/>
         <w:jc w:val="center"/>
         <w:rPr>
-          <w:rFonts w:ascii="LM Roman 12" w:hAnsi="LM Roman 12"/>
+          <w:rFonts w:ascii="LM Roman 12" w:hAnsi="LM Roman 12" w:cstheme="minorHAnsi"/>
           <w:b/>
           <w:bCs/>
           <w:sz w:val="48"/>
           <w:szCs w:val="48"/>
         </w:rPr>
       </w:pPr>
-      <w:r>
-        <w:rPr>
-          <w:rFonts w:ascii="LM Roman 12" w:hAnsi="LM Roman 12"/>
+      <w:bookmarkStart w:id="0" w:name="_Hlk186727523"/>
+      <w:r>
+        <w:rPr>
+          <w:rFonts w:ascii="LM Roman 12" w:hAnsi="LM Roman 12" w:cstheme="minorHAnsi"/>
           <w:b/>
           <w:bCs/>
           <w:sz w:val="48"/>
@@ -30,54 +31,22 @@
         <w:spacing w:after="0" w:line="238" w:lineRule="auto"/>
         <w:jc w:val="center"/>
         <w:rPr>
-          <w:rFonts w:ascii="LM Roman 12" w:hAnsi="LM Roman 12"/>
-          <w:sz w:val="20"/>
-          <w:szCs w:val="20"/>
-        </w:rPr>
-      </w:pPr>
-      <w:r>
-        <w:rPr>
-          <w:rFonts w:ascii="LM Roman 12" w:hAnsi="LM Roman 12"/>
-          <w:sz w:val="20"/>
-          <w:szCs w:val="20"/>
-        </w:rPr>
-        <w:t>551</w:t>
-      </w:r>
-      <w:r>
-        <w:rPr>
-          <w:rFonts w:ascii="LM Roman 12" w:hAnsi="LM Roman 12"/>
-          <w:sz w:val="20"/>
-          <w:szCs w:val="20"/>
-        </w:rPr>
-        <w:t>-</w:t>
-      </w:r>
-      <w:r>
-        <w:rPr>
-          <w:rFonts w:ascii="LM Roman 12" w:hAnsi="LM Roman 12"/>
-          <w:sz w:val="20"/>
-          <w:szCs w:val="20"/>
-        </w:rPr>
-        <w:t>264</w:t>
-      </w:r>
-      <w:r>
-        <w:rPr>
-          <w:rFonts w:ascii="LM Roman 12" w:hAnsi="LM Roman 12"/>
-          <w:sz w:val="20"/>
-          <w:szCs w:val="20"/>
-        </w:rPr>
-        <w:t>-</w:t>
-      </w:r>
-      <w:r>
-        <w:rPr>
-          <w:rFonts w:ascii="LM Roman 12" w:hAnsi="LM Roman 12"/>
-          <w:sz w:val="20"/>
-          <w:szCs w:val="20"/>
-        </w:rPr>
-        <w:t>3362</w:t>
-      </w:r>
-      <w:r>
-        <w:rPr>
-          <w:rFonts w:ascii="Cambria Math" w:hAnsi="Cambria Math" w:cs="Cambria Math"/>
+          <w:rFonts w:ascii="LM Roman 12" w:hAnsi="LM Roman 12" w:cstheme="minorHAnsi"/>
+          <w:sz w:val="20"/>
+          <w:szCs w:val="20"/>
+        </w:rPr>
+      </w:pPr>
+      <w:r>
+        <w:rPr>
+          <w:rFonts w:ascii="LM Roman 12" w:hAnsi="LM Roman 12" w:cstheme="minorHAnsi"/>
+          <w:sz w:val="20"/>
+          <w:szCs w:val="20"/>
+        </w:rPr>
+        <w:t>551-264-3362</w:t>
+      </w:r>
+      <w:r>
+        <w:rPr>
+          <w:rFonts w:ascii="LM Roman 12" w:hAnsi="LM Roman 12" w:cstheme="minorHAnsi"/>
           <w:sz w:val="20"/>
           <w:szCs w:val="20"/>
           <w:shd w:val="clear" w:color="auto" w:fill="FFFFFF"/>
@@ -86,15 +55,15 @@
       </w:r>
       <w:r>
         <w:rPr>
-          <w:rFonts w:ascii="LM Roman 12" w:hAnsi="LM Roman 12"/>
-          <w:sz w:val="20"/>
-          <w:szCs w:val="20"/>
-        </w:rPr>
-        <w:t>|</w:t>
-      </w:r>
-      <w:r>
-        <w:rPr>
-          <w:rFonts w:ascii="Cambria Math" w:hAnsi="Cambria Math" w:cs="Cambria Math"/>
+          <w:rFonts w:ascii="LM Roman 12" w:hAnsi="LM Roman 12" w:cstheme="minorHAnsi"/>
+          <w:sz w:val="20"/>
+          <w:szCs w:val="20"/>
+        </w:rPr>
+        <w:t>| yanni@yannizhuang.com</w:t>
+      </w:r>
+      <w:r>
+        <w:rPr>
+          <w:rFonts w:ascii="LM Roman 12" w:hAnsi="LM Roman 12" w:cstheme="minorHAnsi"/>
           <w:sz w:val="20"/>
           <w:szCs w:val="20"/>
           <w:shd w:val="clear" w:color="auto" w:fill="FFFFFF"/>
@@ -103,52 +72,11 @@
       </w:r>
       <w:r>
         <w:rPr>
-          <w:rFonts w:ascii="LM Roman 12" w:hAnsi="LM Roman 12"/>
-          <w:sz w:val="20"/>
-          <w:szCs w:val="20"/>
-        </w:rPr>
-        <w:t>yannizhuang1@gmail.com</w:t>
-      </w:r>
-      <w:r>
-        <w:rPr>
-          <w:rFonts w:ascii="Cambria Math" w:hAnsi="Cambria Math" w:cs="Cambria Math"/>
-          <w:sz w:val="20"/>
-          <w:szCs w:val="20"/>
-          <w:shd w:val="clear" w:color="auto" w:fill="FFFFFF"/>
-        </w:rPr>
-        <w:t xml:space="preserve"> </w:t>
-      </w:r>
-      <w:r>
-        <w:rPr>
-          <w:rFonts w:ascii="LM Roman 12" w:hAnsi="LM Roman 12"/>
-          <w:sz w:val="20"/>
-          <w:szCs w:val="20"/>
-        </w:rPr>
-        <w:t>|</w:t>
-      </w:r>
-      <w:r>
-        <w:rPr>
-          <w:rFonts w:ascii="LM Roman 12" w:hAnsi="LM Roman 12"/>
-          <w:sz w:val="20"/>
-          <w:szCs w:val="20"/>
-        </w:rPr>
-        <w:t xml:space="preserve"> </w:t>
-      </w:r>
-      <w:r>
-        <w:rPr>
-          <w:rFonts w:ascii="LM Roman 12" w:hAnsi="LM Roman 12"/>
-          <w:sz w:val="20"/>
-          <w:szCs w:val="20"/>
-        </w:rPr>
-        <w:t>github.com/zhuangy47</w:t>
-      </w:r>
-      <w:r>
-        <w:rPr>
-          <w:rFonts w:ascii="LM Roman 12" w:hAnsi="LM Roman 12"/>
-          <w:sz w:val="20"/>
-          <w:szCs w:val="20"/>
-        </w:rPr>
-        <w:t xml:space="preserve"> | yannizhuang.com</w:t>
+          <w:rFonts w:ascii="LM Roman 12" w:hAnsi="LM Roman 12" w:cstheme="minorHAnsi"/>
+          <w:sz w:val="20"/>
+          <w:szCs w:val="20"/>
+        </w:rPr>
+        <w:t>| github.com/zhuangy47 | yannizhuang.com</w:t>
       </w:r>
     </w:p>
     <w:p>
@@ -158,20 +86,20 @@
         </w:pBdr>
         <w:spacing w:after="0" w:line="238" w:lineRule="auto"/>
         <w:rPr>
-          <w:rFonts w:ascii="LM Roman 12" w:hAnsi="LM Roman 12"/>
+          <w:rFonts w:ascii="LM Roman 12" w:hAnsi="LM Roman 12" w:cstheme="minorHAnsi"/>
           <w:b/>
           <w:bCs/>
-          <w:sz w:val="21"/>
-          <w:szCs w:val="21"/>
-        </w:rPr>
-      </w:pPr>
-      <w:r>
-        <w:rPr>
-          <w:rFonts w:ascii="LM Roman 12" w:hAnsi="LM Roman 12"/>
+          <w:sz w:val="20"/>
+          <w:szCs w:val="20"/>
+        </w:rPr>
+      </w:pPr>
+      <w:r>
+        <w:rPr>
+          <w:rFonts w:ascii="LM Roman 12" w:hAnsi="LM Roman 12" w:cstheme="minorHAnsi"/>
           <w:b/>
           <w:bCs/>
-          <w:sz w:val="21"/>
-          <w:szCs w:val="21"/>
+          <w:sz w:val="20"/>
+          <w:szCs w:val="20"/>
         </w:rPr>
         <w:t>EDUCATION</w:t>
       </w:r>
@@ -179,175 +107,87 @@
     <w:p>
       <w:pPr>
         <w:tabs>
-          <w:tab w:val="right" w:pos="11070"/>
+          <w:tab w:val="right" w:pos="10800"/>
+        </w:tabs>
+        <w:spacing w:before="20" w:after="0" w:line="238" w:lineRule="auto"/>
+        <w:ind w:left="360"/>
+        <w:rPr>
+          <w:rFonts w:ascii="LM Roman 12" w:hAnsi="LM Roman 12" w:cstheme="minorHAnsi"/>
+          <w:sz w:val="20"/>
+          <w:szCs w:val="20"/>
+        </w:rPr>
+      </w:pPr>
+      <w:r>
+        <w:rPr>
+          <w:rFonts w:ascii="LM Roman 12" w:hAnsi="LM Roman 12" w:cstheme="minorHAnsi"/>
+          <w:b/>
+          <w:bCs/>
+          <w:sz w:val="20"/>
+          <w:szCs w:val="20"/>
+        </w:rPr>
+        <w:t xml:space="preserve">University of Illinois Urbana-Champaign, Grainger College of Engineering </w:t>
+      </w:r>
+      <w:r>
+        <w:rPr>
+          <w:rFonts w:ascii="LM Roman 12" w:hAnsi="LM Roman 12" w:cstheme="minorHAnsi"/>
+          <w:b/>
+          <w:bCs/>
+          <w:sz w:val="20"/>
+          <w:szCs w:val="20"/>
+        </w:rPr>
+        <w:tab/>
+      </w:r>
+      <w:r>
+        <w:rPr>
+          <w:rFonts w:ascii="LM Roman 12" w:hAnsi="LM Roman 12" w:cstheme="minorHAnsi"/>
+          <w:sz w:val="20"/>
+          <w:szCs w:val="20"/>
+        </w:rPr>
+        <w:t>May 2026</w:t>
+      </w:r>
+    </w:p>
+    <w:p>
+      <w:pPr>
+        <w:tabs>
+          <w:tab w:val="right" w:pos="10800"/>
         </w:tabs>
         <w:spacing w:after="0" w:line="238" w:lineRule="auto"/>
         <w:ind w:left="360"/>
         <w:rPr>
-          <w:rFonts w:ascii="LM Roman 12" w:hAnsi="LM Roman 12"/>
-          <w:sz w:val="21"/>
-          <w:szCs w:val="21"/>
-        </w:rPr>
-      </w:pPr>
-      <w:r>
-        <w:rPr>
-          <w:rFonts w:ascii="LM Roman 12" w:hAnsi="LM Roman 12"/>
-          <w:b/>
-          <w:bCs/>
-          <w:sz w:val="21"/>
-          <w:szCs w:val="21"/>
-        </w:rPr>
-        <w:t>University of Illinois</w:t>
-      </w:r>
-      <w:r>
-        <w:rPr>
-          <w:rFonts w:ascii="LM Roman 12" w:hAnsi="LM Roman 12"/>
-          <w:b/>
-          <w:bCs/>
-          <w:sz w:val="21"/>
-          <w:szCs w:val="21"/>
-        </w:rPr>
-        <w:t xml:space="preserve"> </w:t>
-      </w:r>
-      <w:r>
-        <w:rPr>
-          <w:rFonts w:ascii="LM Roman 12" w:hAnsi="LM Roman 12"/>
-          <w:b/>
-          <w:bCs/>
-          <w:sz w:val="21"/>
-          <w:szCs w:val="21"/>
-        </w:rPr>
-        <w:t>Urbana-Champaign</w:t>
-      </w:r>
-      <w:r>
-        <w:rPr>
-          <w:rFonts w:ascii="LM Roman 12" w:hAnsi="LM Roman 12"/>
-          <w:b/>
-          <w:bCs/>
-          <w:sz w:val="21"/>
-          <w:szCs w:val="21"/>
-        </w:rPr>
-        <w:t>, Grainger College of Engineering</w:t>
-      </w:r>
-      <w:r>
-        <w:rPr>
-          <w:rFonts w:ascii="LM Roman 12" w:hAnsi="LM Roman 12"/>
-          <w:b/>
-          <w:bCs/>
-          <w:sz w:val="21"/>
-          <w:szCs w:val="21"/>
-        </w:rPr>
-        <w:t xml:space="preserve"> </w:t>
-      </w:r>
-      <w:r>
-        <w:rPr>
-          <w:rFonts w:ascii="LM Roman 12" w:hAnsi="LM Roman 12"/>
-          <w:b/>
-          <w:bCs/>
-          <w:sz w:val="21"/>
-          <w:szCs w:val="21"/>
-        </w:rPr>
-        <w:tab/>
-      </w:r>
-      <w:r>
-        <w:rPr>
-          <w:rFonts w:ascii="LM Roman 12" w:hAnsi="LM Roman 12"/>
-          <w:sz w:val="21"/>
-          <w:szCs w:val="21"/>
-        </w:rPr>
-        <w:t>May 202</w:t>
-      </w:r>
-      <w:r>
-        <w:rPr>
-          <w:rFonts w:ascii="LM Roman 12" w:hAnsi="LM Roman 12"/>
-          <w:sz w:val="21"/>
-          <w:szCs w:val="21"/>
-        </w:rPr>
-        <w:t>6</w:t>
-      </w:r>
-    </w:p>
-    <w:p>
-      <w:pPr>
-        <w:tabs>
-          <w:tab w:val="right" w:pos="11070"/>
-        </w:tabs>
-        <w:spacing w:after="0" w:line="238" w:lineRule="auto"/>
-        <w:ind w:left="360"/>
-        <w:rPr>
-          <w:rFonts w:ascii="LM Roman 12" w:hAnsi="LM Roman 12"/>
-          <w:sz w:val="21"/>
-          <w:szCs w:val="21"/>
-        </w:rPr>
-      </w:pPr>
-      <w:r>
-        <w:rPr>
-          <w:rFonts w:ascii="LM Roman 12" w:hAnsi="LM Roman 12"/>
+          <w:rFonts w:ascii="LM Roman 12" w:hAnsi="LM Roman 12" w:cstheme="minorHAnsi"/>
           <w:i/>
           <w:iCs/>
-          <w:sz w:val="21"/>
-          <w:szCs w:val="21"/>
-        </w:rPr>
-        <w:t>B</w:t>
-      </w:r>
-      <w:r>
-        <w:rPr>
-          <w:rFonts w:ascii="LM Roman 12" w:hAnsi="LM Roman 12"/>
+          <w:sz w:val="20"/>
+          <w:szCs w:val="20"/>
+        </w:rPr>
+      </w:pPr>
+      <w:r>
+        <w:rPr>
+          <w:rFonts w:ascii="LM Roman 12" w:hAnsi="LM Roman 12" w:cstheme="minorHAnsi"/>
           <w:i/>
           <w:iCs/>
-          <w:sz w:val="21"/>
-          <w:szCs w:val="21"/>
-        </w:rPr>
-        <w:t>S/MCS</w:t>
-      </w:r>
-      <w:r>
-        <w:rPr>
-          <w:rFonts w:ascii="LM Roman 12" w:hAnsi="LM Roman 12"/>
+          <w:sz w:val="20"/>
+          <w:szCs w:val="20"/>
+        </w:rPr>
+        <w:t>BS/MCS in Computer Science, Minor in Math</w:t>
+      </w:r>
+      <w:r>
+        <w:rPr>
+          <w:rFonts w:ascii="LM Roman 12" w:hAnsi="LM Roman 12" w:cstheme="minorHAnsi"/>
           <w:i/>
           <w:iCs/>
-          <w:sz w:val="21"/>
-          <w:szCs w:val="21"/>
-        </w:rPr>
-        <w:t xml:space="preserve"> in Computer Science</w:t>
-      </w:r>
-      <w:r>
-        <w:rPr>
-          <w:rFonts w:ascii="LM Roman 12" w:hAnsi="LM Roman 12"/>
-          <w:i/>
-          <w:iCs/>
-          <w:sz w:val="21"/>
-          <w:szCs w:val="21"/>
-        </w:rPr>
-        <w:t>,</w:t>
-      </w:r>
-      <w:r>
-        <w:rPr>
-          <w:rFonts w:ascii="LM Roman 12" w:hAnsi="LM Roman 12"/>
-          <w:i/>
-          <w:iCs/>
-          <w:sz w:val="21"/>
-          <w:szCs w:val="21"/>
-        </w:rPr>
-        <w:t xml:space="preserve"> </w:t>
-      </w:r>
-      <w:r>
-        <w:rPr>
-          <w:rFonts w:ascii="LM Roman 12" w:hAnsi="LM Roman 12"/>
-          <w:i/>
-          <w:iCs/>
-          <w:sz w:val="21"/>
-          <w:szCs w:val="21"/>
-        </w:rPr>
-        <w:t>Minor in Math</w:t>
-      </w:r>
-      <w:r>
-        <w:rPr>
-          <w:rFonts w:ascii="LM Roman 12" w:hAnsi="LM Roman 12"/>
-          <w:i/>
-          <w:iCs/>
-          <w:sz w:val="21"/>
-          <w:szCs w:val="21"/>
+          <w:sz w:val="20"/>
+          <w:szCs w:val="20"/>
         </w:rPr>
         <w:tab/>
+      </w:r>
+      <w:r>
+        <w:rPr>
+          <w:rFonts w:ascii="LM Roman 12" w:hAnsi="LM Roman 12" w:cstheme="minorHAnsi"/>
+          <w:sz w:val="20"/>
+          <w:szCs w:val="20"/>
+        </w:rPr>
+        <w:t>GPA: 3.9</w:t>
       </w:r>
     </w:p>
     <w:p>
@@ -358,98 +198,27 @@
         <w:spacing w:after="0" w:line="238" w:lineRule="auto"/>
         <w:ind w:left="720" w:hanging="360"/>
         <w:rPr>
-          <w:rFonts w:ascii="LM Roman 12" w:hAnsi="LM Roman 12"/>
-          <w:sz w:val="21"/>
-          <w:szCs w:val="21"/>
-        </w:rPr>
-      </w:pPr>
-      <w:r>
-        <w:rPr>
-          <w:rFonts w:ascii="LM Roman 12" w:hAnsi="LM Roman 12"/>
-          <w:sz w:val="21"/>
-          <w:szCs w:val="21"/>
-        </w:rPr>
-        <w:t xml:space="preserve">Relevant Coursework: </w:t>
-      </w:r>
-      <w:r>
-        <w:rPr>
-          <w:rFonts w:ascii="LM Roman 12" w:hAnsi="LM Roman 12"/>
-          <w:sz w:val="21"/>
-          <w:szCs w:val="21"/>
-        </w:rPr>
-        <w:t xml:space="preserve">Machine Learning, Applied Parallel Programming, Systems Programming, </w:t>
-      </w:r>
-      <w:r>
-        <w:rPr>
-          <w:rFonts w:ascii="LM Roman 12" w:hAnsi="LM Roman 12"/>
-          <w:sz w:val="21"/>
-          <w:szCs w:val="21"/>
-        </w:rPr>
-        <w:t>Algorithms,</w:t>
-      </w:r>
-      <w:r>
-        <w:rPr>
-          <w:rFonts w:ascii="LM Roman 12" w:hAnsi="LM Roman 12"/>
-          <w:sz w:val="21"/>
-          <w:szCs w:val="21"/>
+          <w:rFonts w:ascii="LM Roman 12" w:hAnsi="LM Roman 12" w:cstheme="minorHAnsi"/>
+          <w:sz w:val="20"/>
+          <w:szCs w:val="20"/>
+        </w:rPr>
+      </w:pPr>
+      <w:r>
+        <w:rPr>
+          <w:rFonts w:ascii="LM Roman 12" w:hAnsi="LM Roman 12" w:cstheme="minorHAnsi"/>
+          <w:sz w:val="20"/>
+          <w:szCs w:val="20"/>
+        </w:rPr>
+        <w:t>Relevant Coursework: Machine Learning, Applied Parallel Programming, Systems Programming, Algorithms,</w:t>
+      </w:r>
+      <w:r>
+        <w:rPr>
+          <w:rFonts w:ascii="LM Roman 12" w:hAnsi="LM Roman 12" w:cstheme="minorHAnsi"/>
+          <w:sz w:val="20"/>
+          <w:szCs w:val="20"/>
         </w:rPr>
         <w:br/>
-      </w:r>
-      <w:r>
-        <w:rPr>
-          <w:rFonts w:ascii="LM Roman 12" w:hAnsi="LM Roman 12"/>
-          <w:sz w:val="21"/>
-          <w:szCs w:val="21"/>
-        </w:rPr>
-        <w:t xml:space="preserve">Computer System Organization, </w:t>
-      </w:r>
-      <w:r>
-        <w:rPr>
-          <w:rFonts w:ascii="LM Roman 12" w:hAnsi="LM Roman 12"/>
-          <w:sz w:val="21"/>
-          <w:szCs w:val="21"/>
-        </w:rPr>
-        <w:t xml:space="preserve">Numerical Analysis, </w:t>
-      </w:r>
-      <w:r>
-        <w:rPr>
-          <w:rFonts w:ascii="LM Roman 12" w:hAnsi="LM Roman 12"/>
-          <w:sz w:val="21"/>
-          <w:szCs w:val="21"/>
-        </w:rPr>
-        <w:t>Probability and Statistics</w:t>
-      </w:r>
-      <w:r>
-        <w:rPr>
-          <w:rFonts w:ascii="LM Roman 12" w:hAnsi="LM Roman 12"/>
-          <w:sz w:val="21"/>
-          <w:szCs w:val="21"/>
-        </w:rPr>
-        <w:t>,</w:t>
-      </w:r>
-      <w:r>
-        <w:rPr>
-          <w:rFonts w:ascii="LM Roman 12" w:hAnsi="LM Roman 12"/>
-          <w:sz w:val="21"/>
-          <w:szCs w:val="21"/>
-        </w:rPr>
-        <w:t xml:space="preserve"> </w:t>
-      </w:r>
-      <w:r>
-        <w:rPr>
-          <w:rFonts w:ascii="LM Roman 12" w:hAnsi="LM Roman 12"/>
-          <w:sz w:val="21"/>
-          <w:szCs w:val="21"/>
-        </w:rPr>
-        <w:t>Linear Algebr</w:t>
-      </w:r>
-      <w:r>
-        <w:rPr>
-          <w:rFonts w:ascii="LM Roman 12" w:hAnsi="LM Roman 12"/>
-          <w:sz w:val="21"/>
-          <w:szCs w:val="21"/>
-        </w:rPr>
-        <w:t>a</w:t>
+        <w:t xml:space="preserve">Computer System Organization, Computer Graphics, Numerical Analysis, Probability and Statistics </w:t>
       </w:r>
     </w:p>
     <w:p>
@@ -458,126 +227,116 @@
           <w:bottom w:val="single" w:sz="6" w:space="1" w:color="auto"/>
           <w:between w:val="single" w:sz="6" w:space="1" w:color="auto"/>
         </w:pBdr>
-        <w:spacing w:after="0" w:line="238" w:lineRule="auto"/>
-        <w:rPr>
-          <w:rFonts w:ascii="LM Roman 12" w:hAnsi="LM Roman 12"/>
+        <w:spacing w:before="20" w:after="0" w:line="238" w:lineRule="auto"/>
+        <w:rPr>
+          <w:rFonts w:ascii="LM Roman 12" w:hAnsi="LM Roman 12" w:cstheme="minorHAnsi"/>
           <w:b/>
           <w:bCs/>
-          <w:sz w:val="21"/>
-          <w:szCs w:val="21"/>
-        </w:rPr>
-      </w:pPr>
-      <w:r>
-        <w:rPr>
-          <w:rFonts w:ascii="LM Roman 12" w:hAnsi="LM Roman 12"/>
+          <w:sz w:val="20"/>
+          <w:szCs w:val="20"/>
+        </w:rPr>
+      </w:pPr>
+      <w:r>
+        <w:rPr>
+          <w:rFonts w:ascii="LM Roman 12" w:hAnsi="LM Roman 12" w:cstheme="minorHAnsi"/>
           <w:b/>
           <w:bCs/>
-          <w:sz w:val="21"/>
-          <w:szCs w:val="21"/>
-        </w:rPr>
-        <w:t xml:space="preserve">WORK </w:t>
-      </w:r>
-      <w:r>
-        <w:rPr>
-          <w:rFonts w:ascii="LM Roman 12" w:hAnsi="LM Roman 12"/>
+          <w:sz w:val="20"/>
+          <w:szCs w:val="20"/>
+        </w:rPr>
+        <w:t>WORK EXPERIENCE</w:t>
+      </w:r>
+    </w:p>
+    <w:p>
+      <w:pPr>
+        <w:tabs>
+          <w:tab w:val="left" w:pos="360"/>
+          <w:tab w:val="right" w:pos="10800"/>
+        </w:tabs>
+        <w:spacing w:before="20" w:after="0" w:line="240" w:lineRule="auto"/>
+        <w:rPr>
+          <w:rFonts w:ascii="LM Roman 12" w:hAnsi="LM Roman 12" w:cstheme="minorHAnsi"/>
+          <w:sz w:val="20"/>
+          <w:szCs w:val="20"/>
+        </w:rPr>
+      </w:pPr>
+      <w:r>
+        <w:rPr>
+          <w:rFonts w:ascii="LM Roman 12" w:hAnsi="LM Roman 12" w:cstheme="minorHAnsi"/>
+          <w:sz w:val="20"/>
+          <w:szCs w:val="20"/>
+        </w:rPr>
+        <w:tab/>
+      </w:r>
+      <w:r>
+        <w:rPr>
+          <w:rFonts w:ascii="LM Roman 12" w:hAnsi="LM Roman 12" w:cstheme="minorHAnsi"/>
           <w:b/>
           <w:bCs/>
-          <w:sz w:val="21"/>
-          <w:szCs w:val="21"/>
-        </w:rPr>
-        <w:t>EXPERIENCE</w:t>
+          <w:sz w:val="20"/>
+          <w:szCs w:val="20"/>
+        </w:rPr>
+        <w:t>Software Engineering Intern</w:t>
+      </w:r>
+      <w:r>
+        <w:rPr>
+          <w:rFonts w:ascii="LM Roman 12" w:hAnsi="LM Roman 12" w:cstheme="minorHAnsi"/>
+          <w:b/>
+          <w:bCs/>
+          <w:sz w:val="20"/>
+          <w:szCs w:val="20"/>
+        </w:rPr>
+        <w:tab/>
+      </w:r>
+      <w:r>
+        <w:rPr>
+          <w:rFonts w:ascii="LM Roman 12" w:hAnsi="LM Roman 12" w:cstheme="minorHAnsi"/>
+          <w:sz w:val="20"/>
+          <w:szCs w:val="20"/>
+        </w:rPr>
+        <w:t>May 2024 – August 2024</w:t>
       </w:r>
     </w:p>
     <w:p>
       <w:pPr>
         <w:tabs>
           <w:tab w:val="left" w:pos="360"/>
-          <w:tab w:val="right" w:pos="11070"/>
+          <w:tab w:val="right" w:pos="10800"/>
         </w:tabs>
-        <w:spacing w:after="0" w:line="238" w:lineRule="auto"/>
-        <w:rPr>
-          <w:rFonts w:ascii="LM Roman 12" w:hAnsi="LM Roman 12"/>
-          <w:sz w:val="21"/>
-          <w:szCs w:val="21"/>
-        </w:rPr>
-      </w:pPr>
-      <w:r>
-        <w:rPr>
-          <w:rFonts w:ascii="LM Roman 12" w:hAnsi="LM Roman 12"/>
-          <w:sz w:val="21"/>
-          <w:szCs w:val="21"/>
-        </w:rPr>
-        <w:tab/>
-      </w:r>
-      <w:r>
-        <w:rPr>
-          <w:rFonts w:ascii="LM Roman 12" w:hAnsi="LM Roman 12"/>
-          <w:b/>
-          <w:bCs/>
-          <w:sz w:val="21"/>
-          <w:szCs w:val="21"/>
-        </w:rPr>
-        <w:t>Software Engineering Intern</w:t>
-      </w:r>
-      <w:r>
-        <w:rPr>
-          <w:rFonts w:ascii="LM Roman 12" w:hAnsi="LM Roman 12"/>
-          <w:b/>
-          <w:bCs/>
-          <w:sz w:val="21"/>
-          <w:szCs w:val="21"/>
-        </w:rPr>
-        <w:tab/>
-      </w:r>
-      <w:r>
-        <w:rPr>
-          <w:rFonts w:ascii="LM Roman 12" w:hAnsi="LM Roman 12"/>
-          <w:sz w:val="21"/>
-          <w:szCs w:val="21"/>
-        </w:rPr>
-        <w:t>May 2024 – August 2024</w:t>
-      </w:r>
-    </w:p>
-    <w:p>
-      <w:pPr>
-        <w:tabs>
-          <w:tab w:val="left" w:pos="360"/>
-          <w:tab w:val="right" w:pos="11070"/>
-        </w:tabs>
-        <w:spacing w:after="0" w:line="238" w:lineRule="auto"/>
-        <w:rPr>
-          <w:rFonts w:ascii="LM Roman 12" w:hAnsi="LM Roman 12"/>
+        <w:spacing w:after="0" w:line="240" w:lineRule="auto"/>
+        <w:rPr>
+          <w:rFonts w:ascii="LM Roman 12" w:hAnsi="LM Roman 12" w:cstheme="minorHAnsi"/>
           <w:i/>
           <w:iCs/>
-          <w:sz w:val="21"/>
-          <w:szCs w:val="21"/>
-        </w:rPr>
-      </w:pPr>
-      <w:r>
-        <w:rPr>
-          <w:rFonts w:ascii="LM Roman 12" w:hAnsi="LM Roman 12"/>
-          <w:sz w:val="21"/>
-          <w:szCs w:val="21"/>
+          <w:sz w:val="20"/>
+          <w:szCs w:val="20"/>
+        </w:rPr>
+      </w:pPr>
+      <w:r>
+        <w:rPr>
+          <w:rFonts w:ascii="LM Roman 12" w:hAnsi="LM Roman 12" w:cstheme="minorHAnsi"/>
+          <w:sz w:val="20"/>
+          <w:szCs w:val="20"/>
         </w:rPr>
         <w:tab/>
       </w:r>
       <w:r>
         <w:rPr>
-          <w:rFonts w:ascii="LM Roman 12" w:hAnsi="LM Roman 12"/>
+          <w:rFonts w:ascii="LM Roman 12" w:hAnsi="LM Roman 12" w:cstheme="minorHAnsi"/>
           <w:i/>
           <w:iCs/>
-          <w:sz w:val="21"/>
-          <w:szCs w:val="21"/>
+          <w:sz w:val="20"/>
+          <w:szCs w:val="20"/>
         </w:rPr>
         <w:t>Modern Treasury</w:t>
       </w:r>
       <w:r>
         <w:rPr>
-          <w:rFonts w:ascii="LM Roman 12" w:hAnsi="LM Roman 12"/>
+          <w:rFonts w:ascii="LM Roman 12" w:hAnsi="LM Roman 12" w:cstheme="minorHAnsi"/>
           <w:i/>
           <w:iCs/>
-          <w:sz w:val="21"/>
-          <w:szCs w:val="21"/>
+          <w:sz w:val="20"/>
+          <w:szCs w:val="20"/>
         </w:rPr>
         <w:tab/>
         <w:t>New York, NY</w:t>
@@ -594,19 +353,19 @@
           <w:tab w:val="left" w:pos="360"/>
           <w:tab w:val="right" w:pos="11070"/>
         </w:tabs>
-        <w:spacing w:after="0" w:line="238" w:lineRule="auto"/>
+        <w:spacing w:after="0" w:line="240" w:lineRule="auto"/>
         <w:ind w:hanging="180"/>
         <w:rPr>
-          <w:rFonts w:ascii="LM Roman 12" w:hAnsi="LM Roman 12"/>
-          <w:sz w:val="21"/>
-          <w:szCs w:val="21"/>
-        </w:rPr>
-      </w:pPr>
-      <w:r>
-        <w:rPr>
-          <w:rFonts w:ascii="LM Roman 12" w:hAnsi="LM Roman 12"/>
-          <w:sz w:val="21"/>
-          <w:szCs w:val="21"/>
+          <w:rFonts w:ascii="LM Roman 12" w:hAnsi="LM Roman 12" w:cstheme="minorHAnsi"/>
+          <w:sz w:val="20"/>
+          <w:szCs w:val="20"/>
+        </w:rPr>
+      </w:pPr>
+      <w:r>
+        <w:rPr>
+          <w:rFonts w:ascii="LM Roman 12" w:hAnsi="LM Roman 12" w:cstheme="minorHAnsi"/>
+          <w:sz w:val="20"/>
+          <w:szCs w:val="20"/>
         </w:rPr>
         <w:t>Designed and implemented new data ingestion infrastructure, achieving a 275x throughput improvement</w:t>
       </w:r>
@@ -622,37 +381,21 @@
           <w:tab w:val="left" w:pos="360"/>
           <w:tab w:val="right" w:pos="11070"/>
         </w:tabs>
-        <w:spacing w:after="0" w:line="238" w:lineRule="auto"/>
+        <w:spacing w:after="0" w:line="240" w:lineRule="auto"/>
         <w:ind w:hanging="180"/>
         <w:rPr>
-          <w:rFonts w:ascii="LM Roman 12" w:hAnsi="LM Roman 12"/>
-          <w:sz w:val="21"/>
-          <w:szCs w:val="21"/>
-        </w:rPr>
-      </w:pPr>
-      <w:r>
-        <w:rPr>
-          <w:rFonts w:ascii="LM Roman 12" w:hAnsi="LM Roman 12"/>
-          <w:sz w:val="21"/>
-          <w:szCs w:val="21"/>
-        </w:rPr>
-        <w:t>Developed new input validation system, resulting in 30x</w:t>
-      </w:r>
-      <w:r>
-        <w:rPr>
-          <w:rFonts w:ascii="LM Roman 12" w:hAnsi="LM Roman 12"/>
-          <w:sz w:val="21"/>
-          <w:szCs w:val="21"/>
-        </w:rPr>
-        <w:t xml:space="preserve"> performance gain</w:t>
-      </w:r>
-      <w:r>
-        <w:rPr>
-          <w:rFonts w:ascii="LM Roman 12" w:hAnsi="LM Roman 12"/>
-          <w:sz w:val="21"/>
-          <w:szCs w:val="21"/>
-        </w:rPr>
-        <w:t xml:space="preserve"> and enhanced observability</w:t>
+          <w:rFonts w:ascii="LM Roman 12" w:hAnsi="LM Roman 12" w:cstheme="minorHAnsi"/>
+          <w:sz w:val="20"/>
+          <w:szCs w:val="20"/>
+        </w:rPr>
+      </w:pPr>
+      <w:r>
+        <w:rPr>
+          <w:rFonts w:ascii="LM Roman 12" w:hAnsi="LM Roman 12" w:cstheme="minorHAnsi"/>
+          <w:sz w:val="20"/>
+          <w:szCs w:val="20"/>
+        </w:rPr>
+        <w:t>Developed new input validation system, resulting in 30x performance gain and enhanced observability</w:t>
       </w:r>
     </w:p>
     <w:p>
@@ -666,99 +409,117 @@
           <w:tab w:val="left" w:pos="360"/>
           <w:tab w:val="right" w:pos="11070"/>
         </w:tabs>
-        <w:spacing w:after="0" w:line="238" w:lineRule="auto"/>
+        <w:spacing w:after="0" w:line="240" w:lineRule="auto"/>
         <w:ind w:hanging="180"/>
         <w:rPr>
-          <w:rFonts w:ascii="LM Roman 12" w:hAnsi="LM Roman 12"/>
-          <w:sz w:val="21"/>
-          <w:szCs w:val="21"/>
-        </w:rPr>
-      </w:pPr>
-      <w:r>
-        <w:rPr>
-          <w:rFonts w:ascii="LM Roman 12" w:hAnsi="LM Roman 12"/>
-          <w:sz w:val="21"/>
-          <w:szCs w:val="21"/>
-        </w:rPr>
-        <w:t>Identified and optimized bottlenecks in data ingestion system by leveraging profiling tools like Datadog</w:t>
-      </w:r>
-    </w:p>
-    <w:p>
-      <w:pPr>
+          <w:rFonts w:ascii="LM Roman 12" w:hAnsi="LM Roman 12" w:cstheme="minorHAnsi"/>
+          <w:sz w:val="20"/>
+          <w:szCs w:val="20"/>
+        </w:rPr>
+      </w:pPr>
+      <w:r>
+        <w:rPr>
+          <w:rFonts w:ascii="LM Roman 12" w:hAnsi="LM Roman 12" w:cstheme="minorHAnsi"/>
+          <w:sz w:val="20"/>
+          <w:szCs w:val="20"/>
+        </w:rPr>
+        <w:t>Employed task pipelining and query batching, minimizing CPU idle time and reducing database load</w:t>
+      </w:r>
+      <w:r>
+        <w:rPr>
+          <w:rFonts w:ascii="LM Roman 12" w:hAnsi="LM Roman 12" w:cstheme="minorHAnsi"/>
+          <w:sz w:val="20"/>
+          <w:szCs w:val="20"/>
+        </w:rPr>
+        <w:tab/>
+      </w:r>
+    </w:p>
+    <w:p>
+      <w:pPr>
+        <w:pStyle w:val="ListParagraph"/>
+        <w:numPr>
+          <w:ilvl w:val="0"/>
+          <w:numId w:val="11"/>
+        </w:numPr>
         <w:tabs>
           <w:tab w:val="left" w:pos="360"/>
           <w:tab w:val="right" w:pos="11070"/>
         </w:tabs>
-        <w:spacing w:after="0" w:line="238" w:lineRule="auto"/>
-        <w:rPr>
-          <w:rFonts w:ascii="LM Roman 12" w:hAnsi="LM Roman 12"/>
-          <w:sz w:val="21"/>
-          <w:szCs w:val="21"/>
-        </w:rPr>
-      </w:pPr>
-      <w:r>
-        <w:rPr>
-          <w:rFonts w:ascii="LM Roman 12" w:hAnsi="LM Roman 12"/>
+        <w:spacing w:after="0" w:line="240" w:lineRule="auto"/>
+        <w:ind w:hanging="180"/>
+        <w:rPr>
+          <w:rFonts w:ascii="LM Roman 12" w:hAnsi="LM Roman 12" w:cstheme="minorHAnsi"/>
+          <w:sz w:val="20"/>
+          <w:szCs w:val="20"/>
+        </w:rPr>
+      </w:pPr>
+      <w:r>
+        <w:rPr>
+          <w:rFonts w:ascii="LM Roman 12" w:hAnsi="LM Roman 12" w:cstheme="minorHAnsi"/>
+          <w:sz w:val="20"/>
+          <w:szCs w:val="20"/>
+        </w:rPr>
+        <w:t>Identified and optimized bottlenecks in data ingestion systems by leveraging Datadog traces</w:t>
+      </w:r>
+    </w:p>
+    <w:p>
+      <w:pPr>
+        <w:tabs>
+          <w:tab w:val="left" w:pos="360"/>
+          <w:tab w:val="right" w:pos="10800"/>
+        </w:tabs>
+        <w:spacing w:before="20" w:after="0" w:line="240" w:lineRule="auto"/>
+        <w:rPr>
+          <w:rFonts w:ascii="LM Roman 12" w:hAnsi="LM Roman 12" w:cstheme="minorHAnsi"/>
+          <w:sz w:val="20"/>
+          <w:szCs w:val="20"/>
+        </w:rPr>
+      </w:pPr>
+      <w:r>
+        <w:rPr>
+          <w:rFonts w:ascii="LM Roman 12" w:hAnsi="LM Roman 12" w:cstheme="minorHAnsi"/>
           <w:b/>
           <w:bCs/>
-          <w:sz w:val="21"/>
-          <w:szCs w:val="21"/>
+          <w:sz w:val="20"/>
+          <w:szCs w:val="20"/>
         </w:rPr>
         <w:tab/>
-      </w:r>
-      <w:r>
-        <w:rPr>
-          <w:rFonts w:ascii="LM Roman 12" w:hAnsi="LM Roman 12"/>
+        <w:t>Course Assistant</w:t>
+      </w:r>
+      <w:r>
+        <w:rPr>
+          <w:rFonts w:ascii="LM Roman 12" w:hAnsi="LM Roman 12" w:cstheme="minorHAnsi"/>
           <w:b/>
           <w:bCs/>
-          <w:sz w:val="21"/>
-          <w:szCs w:val="21"/>
-        </w:rPr>
-        <w:t>Course Assistant</w:t>
-      </w:r>
-      <w:r>
-        <w:rPr>
-          <w:rFonts w:ascii="LM Roman 12" w:hAnsi="LM Roman 12"/>
+          <w:sz w:val="20"/>
+          <w:szCs w:val="20"/>
+        </w:rPr>
+        <w:tab/>
+        <w:t xml:space="preserve"> </w:t>
+      </w:r>
+      <w:r>
+        <w:rPr>
+          <w:rFonts w:ascii="LM Roman 12" w:hAnsi="LM Roman 12" w:cstheme="minorHAnsi"/>
+          <w:sz w:val="20"/>
+          <w:szCs w:val="20"/>
+        </w:rPr>
+        <w:t>August 2023 -</w:t>
+      </w:r>
+      <w:r>
+        <w:rPr>
+          <w:rFonts w:ascii="LM Roman 12" w:hAnsi="LM Roman 12" w:cstheme="minorHAnsi"/>
           <w:b/>
           <w:bCs/>
-          <w:sz w:val="21"/>
-          <w:szCs w:val="21"/>
-        </w:rPr>
-        <w:tab/>
-      </w:r>
-      <w:r>
-        <w:rPr>
-          <w:rFonts w:ascii="LM Roman 12" w:hAnsi="LM Roman 12"/>
-          <w:b/>
-          <w:bCs/>
-          <w:sz w:val="21"/>
-          <w:szCs w:val="21"/>
+          <w:sz w:val="20"/>
+          <w:szCs w:val="20"/>
         </w:rPr>
         <w:t xml:space="preserve"> </w:t>
       </w:r>
       <w:r>
         <w:rPr>
-          <w:rFonts w:ascii="LM Roman 12" w:hAnsi="LM Roman 12"/>
-          <w:sz w:val="21"/>
-          <w:szCs w:val="21"/>
-        </w:rPr>
-        <w:t>August 2023 -</w:t>
-      </w:r>
-      <w:r>
-        <w:rPr>
-          <w:rFonts w:ascii="LM Roman 12" w:hAnsi="LM Roman 12"/>
-          <w:b/>
-          <w:bCs/>
-          <w:sz w:val="21"/>
-          <w:szCs w:val="21"/>
-        </w:rPr>
-        <w:t xml:space="preserve"> </w:t>
-      </w:r>
-      <w:r>
-        <w:rPr>
-          <w:rFonts w:ascii="LM Roman 12" w:hAnsi="LM Roman 12"/>
-          <w:sz w:val="21"/>
-          <w:szCs w:val="21"/>
+          <w:rFonts w:ascii="LM Roman 12" w:hAnsi="LM Roman 12" w:cstheme="minorHAnsi"/>
+          <w:sz w:val="20"/>
+          <w:szCs w:val="20"/>
         </w:rPr>
         <w:t xml:space="preserve">Present </w:t>
       </w:r>
@@ -767,62 +528,42 @@
       <w:pPr>
         <w:tabs>
           <w:tab w:val="left" w:pos="360"/>
-          <w:tab w:val="right" w:pos="11070"/>
+          <w:tab w:val="right" w:pos="10800"/>
         </w:tabs>
-        <w:spacing w:after="0" w:line="238" w:lineRule="auto"/>
-        <w:rPr>
-          <w:rFonts w:ascii="LM Roman 12" w:hAnsi="LM Roman 12"/>
+        <w:spacing w:after="0" w:line="240" w:lineRule="auto"/>
+        <w:rPr>
+          <w:rFonts w:ascii="LM Roman 12" w:hAnsi="LM Roman 12" w:cstheme="minorHAnsi"/>
           <w:i/>
           <w:iCs/>
-          <w:sz w:val="21"/>
-          <w:szCs w:val="21"/>
-        </w:rPr>
-      </w:pPr>
-      <w:r>
-        <w:rPr>
-          <w:rFonts w:ascii="LM Roman 12" w:hAnsi="LM Roman 12"/>
-          <w:sz w:val="21"/>
-          <w:szCs w:val="21"/>
+          <w:sz w:val="20"/>
+          <w:szCs w:val="20"/>
+        </w:rPr>
+      </w:pPr>
+      <w:r>
+        <w:rPr>
+          <w:rFonts w:ascii="LM Roman 12" w:hAnsi="LM Roman 12" w:cstheme="minorHAnsi"/>
+          <w:sz w:val="20"/>
+          <w:szCs w:val="20"/>
         </w:rPr>
         <w:tab/>
       </w:r>
       <w:r>
         <w:rPr>
-          <w:rFonts w:ascii="LM Roman 12" w:hAnsi="LM Roman 12"/>
+          <w:rFonts w:ascii="LM Roman 12" w:hAnsi="LM Roman 12" w:cstheme="minorHAnsi"/>
           <w:i/>
           <w:iCs/>
-          <w:sz w:val="21"/>
-          <w:szCs w:val="21"/>
-        </w:rPr>
-        <w:t>University of Illinois Urbana-Champaign</w:t>
-      </w:r>
-      <w:r>
-        <w:rPr>
-          <w:rFonts w:ascii="LM Roman 12" w:hAnsi="LM Roman 12"/>
+          <w:sz w:val="20"/>
+          <w:szCs w:val="20"/>
+        </w:rPr>
+        <w:t>University of Illinois Urbana-Champaign, Computer System Organization</w:t>
+      </w:r>
+      <w:r>
+        <w:rPr>
+          <w:rFonts w:ascii="LM Roman 12" w:hAnsi="LM Roman 12" w:cstheme="minorHAnsi"/>
           <w:i/>
           <w:iCs/>
-          <w:sz w:val="21"/>
-          <w:szCs w:val="21"/>
-        </w:rPr>
-        <w:t>,</w:t>
-      </w:r>
-      <w:r>
-        <w:rPr>
-          <w:rFonts w:ascii="LM Roman 12" w:hAnsi="LM Roman 12"/>
-          <w:i/>
-          <w:iCs/>
-          <w:sz w:val="21"/>
-          <w:szCs w:val="21"/>
-        </w:rPr>
-        <w:t xml:space="preserve"> Computer System Organization</w:t>
-      </w:r>
-      <w:r>
-        <w:rPr>
-          <w:rFonts w:ascii="LM Roman 12" w:hAnsi="LM Roman 12"/>
-          <w:i/>
-          <w:iCs/>
-          <w:sz w:val="21"/>
-          <w:szCs w:val="21"/>
+          <w:sz w:val="20"/>
+          <w:szCs w:val="20"/>
         </w:rPr>
         <w:tab/>
         <w:t>Urbana, IL</w:t>
@@ -839,84 +580,58 @@
           <w:tab w:val="left" w:pos="360"/>
           <w:tab w:val="right" w:pos="11070"/>
         </w:tabs>
-        <w:spacing w:after="0" w:line="238" w:lineRule="auto"/>
+        <w:spacing w:after="0" w:line="240" w:lineRule="auto"/>
         <w:ind w:hanging="180"/>
         <w:rPr>
-          <w:rFonts w:ascii="LM Roman 12" w:hAnsi="LM Roman 12"/>
+          <w:rFonts w:ascii="LM Roman 12" w:hAnsi="LM Roman 12" w:cstheme="minorHAnsi"/>
           <w:i/>
           <w:iCs/>
-          <w:sz w:val="21"/>
-          <w:szCs w:val="21"/>
-        </w:rPr>
-      </w:pPr>
-      <w:r>
-        <w:rPr>
-          <w:rFonts w:ascii="LM Roman 12" w:hAnsi="LM Roman 12"/>
-          <w:sz w:val="21"/>
-          <w:szCs w:val="21"/>
-        </w:rPr>
-        <w:t>Graded homework and assessments efficiently</w:t>
-      </w:r>
-      <w:r>
-        <w:rPr>
-          <w:rFonts w:ascii="LM Roman 12" w:hAnsi="LM Roman 12"/>
-          <w:sz w:val="21"/>
-          <w:szCs w:val="21"/>
-        </w:rPr>
-        <w:t xml:space="preserve"> for accuracy and </w:t>
-      </w:r>
-      <w:r>
-        <w:rPr>
-          <w:rFonts w:ascii="LM Roman 12" w:hAnsi="LM Roman 12"/>
-          <w:sz w:val="21"/>
-          <w:szCs w:val="21"/>
-        </w:rPr>
-        <w:t>comprehension</w:t>
+          <w:sz w:val="20"/>
+          <w:szCs w:val="20"/>
+        </w:rPr>
+      </w:pPr>
+      <w:r>
+        <w:rPr>
+          <w:rFonts w:ascii="LM Roman 12" w:hAnsi="LM Roman 12" w:cstheme="minorHAnsi"/>
+          <w:sz w:val="20"/>
+          <w:szCs w:val="20"/>
+        </w:rPr>
+        <w:t>Graded homework and assessments efficiently for accuracy and comprehension</w:t>
       </w:r>
     </w:p>
     <w:p>
       <w:pPr>
         <w:tabs>
           <w:tab w:val="left" w:pos="360"/>
-          <w:tab w:val="right" w:pos="11070"/>
+          <w:tab w:val="right" w:pos="10800"/>
         </w:tabs>
-        <w:spacing w:after="0" w:line="238" w:lineRule="auto"/>
-        <w:rPr>
-          <w:rFonts w:ascii="LM Roman 12" w:hAnsi="LM Roman 12"/>
+        <w:spacing w:after="0" w:line="240" w:lineRule="auto"/>
+        <w:rPr>
+          <w:rFonts w:ascii="LM Roman 12" w:hAnsi="LM Roman 12" w:cstheme="minorHAnsi"/>
           <w:i/>
           <w:iCs/>
-          <w:sz w:val="21"/>
-          <w:szCs w:val="21"/>
-        </w:rPr>
-      </w:pPr>
-      <w:r>
-        <w:rPr>
-          <w:rFonts w:ascii="LM Roman 12" w:hAnsi="LM Roman 12"/>
+          <w:sz w:val="20"/>
+          <w:szCs w:val="20"/>
+        </w:rPr>
+      </w:pPr>
+      <w:r>
+        <w:rPr>
+          <w:rFonts w:ascii="LM Roman 12" w:hAnsi="LM Roman 12" w:cstheme="minorHAnsi"/>
           <w:i/>
           <w:iCs/>
-          <w:sz w:val="21"/>
-          <w:szCs w:val="21"/>
+          <w:sz w:val="20"/>
+          <w:szCs w:val="20"/>
         </w:rPr>
         <w:tab/>
-        <w:t>University of Illinois Urbana-Champaign, Introduction to Computer Science II</w:t>
-      </w:r>
-      <w:r>
-        <w:rPr>
-          <w:rFonts w:ascii="LM Roman 12" w:hAnsi="LM Roman 12"/>
+        <w:t xml:space="preserve">University of Illinois Urbana-Champaign, Introduction to Computer Science II </w:t>
+      </w:r>
+      <w:r>
+        <w:rPr>
+          <w:rFonts w:ascii="LM Roman 12" w:hAnsi="LM Roman 12" w:cstheme="minorHAnsi"/>
           <w:i/>
           <w:iCs/>
-          <w:sz w:val="21"/>
-          <w:szCs w:val="21"/>
-        </w:rPr>
-        <w:t xml:space="preserve"> </w:t>
-      </w:r>
-      <w:r>
-        <w:rPr>
-          <w:rFonts w:ascii="LM Roman 12" w:hAnsi="LM Roman 12"/>
-          <w:i/>
-          <w:iCs/>
-          <w:sz w:val="21"/>
-          <w:szCs w:val="21"/>
+          <w:sz w:val="20"/>
+          <w:szCs w:val="20"/>
         </w:rPr>
         <w:tab/>
         <w:t>Urbana, IL</w:t>
@@ -933,53 +648,21 @@
           <w:tab w:val="left" w:pos="360"/>
           <w:tab w:val="right" w:pos="11070"/>
         </w:tabs>
-        <w:spacing w:after="0" w:line="238" w:lineRule="auto"/>
+        <w:spacing w:after="0" w:line="240" w:lineRule="auto"/>
         <w:ind w:hanging="180"/>
         <w:rPr>
-          <w:rFonts w:ascii="LM Roman 12" w:hAnsi="LM Roman 12"/>
-          <w:sz w:val="21"/>
-          <w:szCs w:val="21"/>
-        </w:rPr>
-      </w:pPr>
-      <w:r>
-        <w:rPr>
-          <w:rFonts w:ascii="LM Roman 12" w:hAnsi="LM Roman 12"/>
-          <w:sz w:val="21"/>
-          <w:szCs w:val="21"/>
-        </w:rPr>
-        <w:t xml:space="preserve">Provided personalized assistance through office hours to </w:t>
-      </w:r>
-      <w:r>
-        <w:rPr>
-          <w:rFonts w:ascii="LM Roman 12" w:hAnsi="LM Roman 12"/>
-          <w:sz w:val="21"/>
-          <w:szCs w:val="21"/>
-        </w:rPr>
-        <w:t>1</w:t>
-      </w:r>
-      <w:r>
-        <w:rPr>
-          <w:rFonts w:ascii="LM Roman 12" w:hAnsi="LM Roman 12"/>
-          <w:sz w:val="21"/>
-          <w:szCs w:val="21"/>
-        </w:rPr>
-        <w:t>500</w:t>
-      </w:r>
-      <w:r>
-        <w:rPr>
-          <w:rFonts w:ascii="LM Roman 12" w:hAnsi="LM Roman 12"/>
-          <w:sz w:val="21"/>
-          <w:szCs w:val="21"/>
-        </w:rPr>
-        <w:t>+</w:t>
-      </w:r>
-      <w:r>
-        <w:rPr>
-          <w:rFonts w:ascii="LM Roman 12" w:hAnsi="LM Roman 12"/>
-          <w:sz w:val="21"/>
-          <w:szCs w:val="21"/>
-        </w:rPr>
-        <w:t xml:space="preserve"> students</w:t>
+          <w:rFonts w:ascii="LM Roman 12" w:hAnsi="LM Roman 12" w:cstheme="minorHAnsi"/>
+          <w:sz w:val="20"/>
+          <w:szCs w:val="20"/>
+        </w:rPr>
+      </w:pPr>
+      <w:r>
+        <w:rPr>
+          <w:rFonts w:ascii="LM Roman 12" w:hAnsi="LM Roman 12" w:cstheme="minorHAnsi"/>
+          <w:sz w:val="20"/>
+          <w:szCs w:val="20"/>
+        </w:rPr>
+        <w:t>Provided personalized assistance through office hours to 1,500+ students</w:t>
       </w:r>
     </w:p>
     <w:p>
@@ -993,174 +676,132 @@
           <w:tab w:val="left" w:pos="360"/>
           <w:tab w:val="right" w:pos="11070"/>
         </w:tabs>
-        <w:spacing w:after="0" w:line="238" w:lineRule="auto"/>
+        <w:spacing w:after="0" w:line="240" w:lineRule="auto"/>
         <w:ind w:hanging="180"/>
         <w:rPr>
-          <w:rFonts w:ascii="LM Roman 12" w:hAnsi="LM Roman 12"/>
-          <w:sz w:val="21"/>
-          <w:szCs w:val="21"/>
-        </w:rPr>
-      </w:pPr>
-      <w:r>
-        <w:rPr>
-          <w:rFonts w:ascii="LM Roman 12" w:hAnsi="LM Roman 12"/>
-          <w:sz w:val="21"/>
-          <w:szCs w:val="21"/>
-        </w:rPr>
-        <w:t>A</w:t>
-      </w:r>
-      <w:r>
-        <w:rPr>
-          <w:rFonts w:ascii="LM Roman 12" w:hAnsi="LM Roman 12"/>
-          <w:sz w:val="21"/>
-          <w:szCs w:val="21"/>
-        </w:rPr>
-        <w:t>ided in the development of new machine problems and course material</w:t>
+          <w:rFonts w:ascii="LM Roman 12" w:hAnsi="LM Roman 12" w:cstheme="minorHAnsi"/>
+          <w:sz w:val="20"/>
+          <w:szCs w:val="20"/>
+        </w:rPr>
+      </w:pPr>
+      <w:r>
+        <w:rPr>
+          <w:rFonts w:ascii="LM Roman 12" w:hAnsi="LM Roman 12" w:cstheme="minorHAnsi"/>
+          <w:sz w:val="20"/>
+          <w:szCs w:val="20"/>
+        </w:rPr>
+        <w:t>Aided in the development of new machine problems and course material</w:t>
       </w:r>
     </w:p>
     <w:p>
       <w:pPr>
         <w:tabs>
           <w:tab w:val="left" w:pos="360"/>
-          <w:tab w:val="right" w:pos="11070"/>
+          <w:tab w:val="right" w:pos="10800"/>
         </w:tabs>
-        <w:spacing w:after="0" w:line="238" w:lineRule="auto"/>
-        <w:rPr>
-          <w:rFonts w:ascii="LM Roman 12" w:hAnsi="LM Roman 12"/>
-          <w:sz w:val="21"/>
-          <w:szCs w:val="21"/>
-        </w:rPr>
-      </w:pPr>
-      <w:r>
-        <w:rPr>
-          <w:rFonts w:ascii="LM Roman 12" w:hAnsi="LM Roman 12"/>
-          <w:sz w:val="21"/>
-          <w:szCs w:val="21"/>
+        <w:spacing w:before="20" w:after="0" w:line="240" w:lineRule="auto"/>
+        <w:rPr>
+          <w:rFonts w:ascii="LM Roman 12" w:hAnsi="LM Roman 12" w:cstheme="minorHAnsi"/>
+          <w:sz w:val="20"/>
+          <w:szCs w:val="20"/>
+        </w:rPr>
+      </w:pPr>
+      <w:r>
+        <w:rPr>
+          <w:rFonts w:ascii="LM Roman 12" w:hAnsi="LM Roman 12" w:cstheme="minorHAnsi"/>
+          <w:sz w:val="20"/>
+          <w:szCs w:val="20"/>
         </w:rPr>
         <w:tab/>
       </w:r>
       <w:r>
         <w:rPr>
-          <w:rFonts w:ascii="LM Roman 12" w:hAnsi="LM Roman 12"/>
+          <w:rFonts w:ascii="LM Roman 12" w:hAnsi="LM Roman 12" w:cstheme="minorHAnsi"/>
           <w:b/>
           <w:bCs/>
-          <w:sz w:val="21"/>
-          <w:szCs w:val="21"/>
+          <w:sz w:val="20"/>
+          <w:szCs w:val="20"/>
         </w:rPr>
         <w:t>Undergraduate</w:t>
       </w:r>
       <w:r>
         <w:rPr>
-          <w:rFonts w:ascii="LM Roman 12" w:hAnsi="LM Roman 12"/>
-          <w:sz w:val="21"/>
-          <w:szCs w:val="21"/>
+          <w:rFonts w:ascii="LM Roman 12" w:hAnsi="LM Roman 12" w:cstheme="minorHAnsi"/>
+          <w:sz w:val="20"/>
+          <w:szCs w:val="20"/>
         </w:rPr>
         <w:t xml:space="preserve"> </w:t>
       </w:r>
       <w:r>
         <w:rPr>
-          <w:rFonts w:ascii="LM Roman 12" w:hAnsi="LM Roman 12"/>
+          <w:rFonts w:ascii="LM Roman 12" w:hAnsi="LM Roman 12" w:cstheme="minorHAnsi"/>
           <w:b/>
           <w:bCs/>
-          <w:sz w:val="21"/>
-          <w:szCs w:val="21"/>
-        </w:rPr>
-        <w:t xml:space="preserve">Research </w:t>
-      </w:r>
-      <w:r>
-        <w:rPr>
-          <w:rFonts w:ascii="LM Roman 12" w:hAnsi="LM Roman 12"/>
-          <w:b/>
-          <w:bCs/>
-          <w:sz w:val="21"/>
-          <w:szCs w:val="21"/>
-        </w:rPr>
-        <w:t>Assistant</w:t>
-      </w:r>
-      <w:r>
-        <w:rPr>
-          <w:rFonts w:ascii="LM Roman 12" w:hAnsi="LM Roman 12"/>
+          <w:sz w:val="20"/>
+          <w:szCs w:val="20"/>
+        </w:rPr>
+        <w:t>Research Assistant</w:t>
+      </w:r>
+      <w:r>
+        <w:rPr>
+          <w:rFonts w:ascii="LM Roman 12" w:hAnsi="LM Roman 12" w:cstheme="minorHAnsi"/>
           <w:i/>
           <w:iCs/>
-          <w:sz w:val="21"/>
-          <w:szCs w:val="21"/>
+          <w:sz w:val="20"/>
+          <w:szCs w:val="20"/>
         </w:rPr>
         <w:tab/>
       </w:r>
       <w:r>
         <w:rPr>
-          <w:rFonts w:ascii="LM Roman 12" w:hAnsi="LM Roman 12"/>
-          <w:sz w:val="21"/>
-          <w:szCs w:val="21"/>
-        </w:rPr>
-        <w:t>June 202</w:t>
-      </w:r>
-      <w:r>
-        <w:rPr>
-          <w:rFonts w:ascii="LM Roman 12" w:hAnsi="LM Roman 12"/>
-          <w:sz w:val="21"/>
-          <w:szCs w:val="21"/>
-        </w:rPr>
-        <w:t>3</w:t>
-      </w:r>
-      <w:r>
-        <w:rPr>
-          <w:rFonts w:ascii="LM Roman 12" w:hAnsi="LM Roman 12"/>
-          <w:sz w:val="21"/>
-          <w:szCs w:val="21"/>
-        </w:rPr>
-        <w:t xml:space="preserve"> – </w:t>
-      </w:r>
-      <w:r>
-        <w:rPr>
-          <w:rFonts w:ascii="LM Roman 12" w:hAnsi="LM Roman 12"/>
-          <w:sz w:val="21"/>
-          <w:szCs w:val="21"/>
-        </w:rPr>
-        <w:t>Present</w:t>
+          <w:rFonts w:ascii="LM Roman 12" w:hAnsi="LM Roman 12" w:cstheme="minorHAnsi"/>
+          <w:sz w:val="20"/>
+          <w:szCs w:val="20"/>
+        </w:rPr>
+        <w:t>June 2023 – Present</w:t>
       </w:r>
     </w:p>
     <w:p>
       <w:pPr>
         <w:tabs>
           <w:tab w:val="left" w:pos="360"/>
-          <w:tab w:val="right" w:pos="11070"/>
+          <w:tab w:val="right" w:pos="10800"/>
         </w:tabs>
-        <w:spacing w:after="0" w:line="238" w:lineRule="auto"/>
-        <w:rPr>
-          <w:rFonts w:ascii="LM Roman 12" w:hAnsi="LM Roman 12"/>
+        <w:spacing w:after="0" w:line="240" w:lineRule="auto"/>
+        <w:rPr>
+          <w:rFonts w:ascii="LM Roman 12" w:hAnsi="LM Roman 12" w:cstheme="minorHAnsi"/>
           <w:i/>
           <w:iCs/>
-          <w:sz w:val="21"/>
-          <w:szCs w:val="21"/>
-        </w:rPr>
-      </w:pPr>
-      <w:r>
-        <w:rPr>
-          <w:rFonts w:ascii="LM Roman 12" w:hAnsi="LM Roman 12"/>
-          <w:sz w:val="21"/>
-          <w:szCs w:val="21"/>
+          <w:sz w:val="20"/>
+          <w:szCs w:val="20"/>
+        </w:rPr>
+      </w:pPr>
+      <w:r>
+        <w:rPr>
+          <w:rFonts w:ascii="LM Roman 12" w:hAnsi="LM Roman 12" w:cstheme="minorHAnsi"/>
+          <w:sz w:val="20"/>
+          <w:szCs w:val="20"/>
         </w:rPr>
         <w:tab/>
       </w:r>
       <w:r>
         <w:rPr>
-          <w:rFonts w:ascii="LM Roman 12" w:hAnsi="LM Roman 12"/>
+          <w:rFonts w:ascii="LM Roman 12" w:hAnsi="LM Roman 12" w:cstheme="minorHAnsi"/>
           <w:i/>
           <w:iCs/>
-          <w:sz w:val="21"/>
-          <w:szCs w:val="21"/>
+          <w:sz w:val="20"/>
+          <w:szCs w:val="20"/>
         </w:rPr>
         <w:t>Parallel Programming Laboratory</w:t>
       </w:r>
-      <w:bookmarkStart w:id="0" w:name="_Hlk142053643"/>
-      <w:r>
-        <w:rPr>
-          <w:rFonts w:ascii="LM Roman 12" w:hAnsi="LM Roman 12"/>
+      <w:bookmarkStart w:id="1" w:name="_Hlk142053643"/>
+      <w:r>
+        <w:rPr>
+          <w:rFonts w:ascii="LM Roman 12" w:hAnsi="LM Roman 12" w:cstheme="minorHAnsi"/>
           <w:i/>
           <w:iCs/>
-          <w:sz w:val="21"/>
-          <w:szCs w:val="21"/>
+          <w:sz w:val="20"/>
+          <w:szCs w:val="20"/>
         </w:rPr>
         <w:tab/>
         <w:t>Urbana, IL</w:t>
@@ -1177,19 +818,19 @@
           <w:tab w:val="left" w:pos="360"/>
           <w:tab w:val="right" w:pos="11070"/>
         </w:tabs>
-        <w:spacing w:after="0" w:line="238" w:lineRule="auto"/>
+        <w:spacing w:after="0" w:line="240" w:lineRule="auto"/>
         <w:ind w:hanging="180"/>
         <w:rPr>
-          <w:rFonts w:ascii="LM Roman 12" w:hAnsi="LM Roman 12"/>
-          <w:sz w:val="21"/>
-          <w:szCs w:val="21"/>
-        </w:rPr>
-      </w:pPr>
-      <w:r>
-        <w:rPr>
-          <w:rFonts w:ascii="LM Roman 12" w:hAnsi="LM Roman 12"/>
-          <w:sz w:val="21"/>
-          <w:szCs w:val="21"/>
+          <w:rFonts w:ascii="LM Roman 12" w:hAnsi="LM Roman 12" w:cstheme="minorHAnsi"/>
+          <w:sz w:val="20"/>
+          <w:szCs w:val="20"/>
+        </w:rPr>
+      </w:pPr>
+      <w:r>
+        <w:rPr>
+          <w:rFonts w:ascii="LM Roman 12" w:hAnsi="LM Roman 12" w:cstheme="minorHAnsi"/>
+          <w:sz w:val="20"/>
+          <w:szCs w:val="20"/>
         </w:rPr>
         <w:t>Assisted with development of parallel I/O library for Charm++ to speed up read and write operations by 400%</w:t>
       </w:r>
@@ -1205,86 +846,30 @@
           <w:tab w:val="left" w:pos="360"/>
           <w:tab w:val="right" w:pos="11070"/>
         </w:tabs>
-        <w:spacing w:after="0" w:line="238" w:lineRule="auto"/>
+        <w:spacing w:after="0" w:line="240" w:lineRule="auto"/>
         <w:ind w:hanging="180"/>
         <w:rPr>
-          <w:rFonts w:ascii="LM Roman 12" w:hAnsi="LM Roman 12"/>
-          <w:sz w:val="21"/>
-          <w:szCs w:val="21"/>
-        </w:rPr>
-      </w:pPr>
-      <w:r>
-        <w:rPr>
-          <w:rFonts w:ascii="LM Roman 12" w:hAnsi="LM Roman 12"/>
-          <w:sz w:val="21"/>
-          <w:szCs w:val="21"/>
-        </w:rPr>
-        <w:t xml:space="preserve">Constructed </w:t>
-      </w:r>
-      <w:r>
-        <w:rPr>
-          <w:rFonts w:ascii="LM Roman 12" w:hAnsi="LM Roman 12"/>
-          <w:sz w:val="21"/>
-          <w:szCs w:val="21"/>
-        </w:rPr>
-        <w:t>benchmarks to</w:t>
-      </w:r>
-      <w:bookmarkEnd w:id="0"/>
-      <w:r>
-        <w:rPr>
-          <w:rFonts w:ascii="LM Roman 12" w:hAnsi="LM Roman 12"/>
-          <w:sz w:val="21"/>
-          <w:szCs w:val="21"/>
-        </w:rPr>
-        <w:t xml:space="preserve"> </w:t>
-      </w:r>
-      <w:r>
-        <w:rPr>
-          <w:rFonts w:ascii="LM Roman 12" w:hAnsi="LM Roman 12"/>
-          <w:sz w:val="21"/>
-          <w:szCs w:val="21"/>
-        </w:rPr>
-        <w:t xml:space="preserve">verify </w:t>
-      </w:r>
-      <w:r>
-        <w:rPr>
-          <w:rFonts w:ascii="LM Roman 12" w:hAnsi="LM Roman 12"/>
-          <w:sz w:val="21"/>
-          <w:szCs w:val="21"/>
-        </w:rPr>
-        <w:t>functionality of non-</w:t>
-      </w:r>
-      <w:r>
-        <w:rPr>
-          <w:rFonts w:ascii="LM Roman 12" w:hAnsi="LM Roman 12"/>
-          <w:sz w:val="21"/>
-          <w:szCs w:val="21"/>
-        </w:rPr>
-        <w:t>shared memory</w:t>
-      </w:r>
-      <w:r>
-        <w:rPr>
-          <w:rFonts w:ascii="LM Roman 12" w:hAnsi="LM Roman 12"/>
-          <w:sz w:val="21"/>
-          <w:szCs w:val="21"/>
-        </w:rPr>
-        <w:t xml:space="preserve"> and </w:t>
-      </w:r>
-      <w:r>
-        <w:rPr>
-          <w:rFonts w:ascii="LM Roman 12" w:hAnsi="LM Roman 12"/>
-          <w:sz w:val="21"/>
-          <w:szCs w:val="21"/>
-        </w:rPr>
-        <w:t xml:space="preserve">shared memory </w:t>
-      </w:r>
-      <w:r>
-        <w:rPr>
-          <w:rFonts w:ascii="LM Roman 12" w:hAnsi="LM Roman 12"/>
-          <w:sz w:val="21"/>
-          <w:szCs w:val="21"/>
-        </w:rPr>
-        <w:t>Charm++ builds</w:t>
+          <w:rFonts w:ascii="LM Roman 12" w:hAnsi="LM Roman 12" w:cstheme="minorHAnsi"/>
+          <w:sz w:val="20"/>
+          <w:szCs w:val="20"/>
+        </w:rPr>
+      </w:pPr>
+      <w:r>
+        <w:rPr>
+          <w:rFonts w:ascii="LM Roman 12" w:hAnsi="LM Roman 12" w:cstheme="minorHAnsi"/>
+          <w:sz w:val="20"/>
+          <w:szCs w:val="20"/>
+        </w:rPr>
+        <w:t>Constructed benchmarks to</w:t>
+      </w:r>
+      <w:bookmarkEnd w:id="1"/>
+      <w:r>
+        <w:rPr>
+          <w:rFonts w:ascii="LM Roman 12" w:hAnsi="LM Roman 12" w:cstheme="minorHAnsi"/>
+          <w:sz w:val="20"/>
+          <w:szCs w:val="20"/>
+        </w:rPr>
+        <w:t xml:space="preserve"> verify functionality of non-shared memory and shared memory Charm++ builds</w:t>
       </w:r>
     </w:p>
     <w:p>
@@ -1292,24 +877,123 @@
         <w:pBdr>
           <w:bottom w:val="single" w:sz="6" w:space="1" w:color="auto"/>
         </w:pBdr>
-        <w:spacing w:after="0" w:line="238" w:lineRule="auto"/>
-        <w:rPr>
-          <w:rFonts w:ascii="LM Roman 12" w:hAnsi="LM Roman 12"/>
+        <w:spacing w:before="20" w:after="0" w:line="238" w:lineRule="auto"/>
+        <w:rPr>
+          <w:rFonts w:ascii="LM Roman 12" w:hAnsi="LM Roman 12" w:cstheme="minorHAnsi"/>
           <w:b/>
           <w:bCs/>
-          <w:sz w:val="21"/>
-          <w:szCs w:val="21"/>
-        </w:rPr>
-      </w:pPr>
-      <w:r>
-        <w:rPr>
-          <w:rFonts w:ascii="LM Roman 12" w:hAnsi="LM Roman 12"/>
+          <w:sz w:val="20"/>
+          <w:szCs w:val="20"/>
+        </w:rPr>
+      </w:pPr>
+      <w:r>
+        <w:rPr>
+          <w:rFonts w:ascii="LM Roman 12" w:hAnsi="LM Roman 12" w:cstheme="minorHAnsi"/>
           <w:b/>
           <w:bCs/>
-          <w:sz w:val="21"/>
-          <w:szCs w:val="21"/>
+          <w:sz w:val="20"/>
+          <w:szCs w:val="20"/>
         </w:rPr>
         <w:t>ORGANIZATIONS</w:t>
+      </w:r>
+    </w:p>
+    <w:p>
+      <w:pPr>
+        <w:tabs>
+          <w:tab w:val="left" w:pos="360"/>
+          <w:tab w:val="right" w:pos="10800"/>
+        </w:tabs>
+        <w:spacing w:after="0" w:line="240" w:lineRule="auto"/>
+        <w:rPr>
+          <w:rFonts w:ascii="LM Roman 12" w:hAnsi="LM Roman 12" w:cstheme="minorHAnsi"/>
+          <w:b/>
+          <w:bCs/>
+          <w:sz w:val="20"/>
+          <w:szCs w:val="20"/>
+        </w:rPr>
+      </w:pPr>
+      <w:r>
+        <w:rPr>
+          <w:rFonts w:ascii="LM Roman 12" w:hAnsi="LM Roman 12" w:cstheme="minorHAnsi"/>
+          <w:b/>
+          <w:bCs/>
+          <w:sz w:val="20"/>
+          <w:szCs w:val="20"/>
+        </w:rPr>
+        <w:tab/>
+        <w:t xml:space="preserve">Technical Development Lead | </w:t>
+      </w:r>
+      <w:r>
+        <w:rPr>
+          <w:rFonts w:ascii="LM Roman 12" w:hAnsi="LM Roman 12" w:cstheme="minorHAnsi"/>
+          <w:i/>
+          <w:iCs/>
+          <w:sz w:val="20"/>
+          <w:szCs w:val="20"/>
+        </w:rPr>
+        <w:t xml:space="preserve">TypeScript, </w:t>
+      </w:r>
+      <w:proofErr w:type="spellStart"/>
+      <w:r>
+        <w:rPr>
+          <w:rFonts w:ascii="LM Roman 12" w:hAnsi="LM Roman 12" w:cstheme="minorHAnsi"/>
+          <w:i/>
+          <w:iCs/>
+          <w:sz w:val="20"/>
+          <w:szCs w:val="20"/>
+        </w:rPr>
+        <w:t>SvelteKit</w:t>
+      </w:r>
+      <w:proofErr w:type="spellEnd"/>
+      <w:r>
+        <w:rPr>
+          <w:rFonts w:ascii="LM Roman 12" w:hAnsi="LM Roman 12" w:cstheme="minorHAnsi"/>
+          <w:i/>
+          <w:iCs/>
+          <w:sz w:val="20"/>
+          <w:szCs w:val="20"/>
+        </w:rPr>
+        <w:t xml:space="preserve">, </w:t>
+      </w:r>
+      <w:proofErr w:type="spellStart"/>
+      <w:r>
+        <w:rPr>
+          <w:rFonts w:ascii="LM Roman 12" w:hAnsi="LM Roman 12" w:cstheme="minorHAnsi"/>
+          <w:i/>
+          <w:iCs/>
+          <w:sz w:val="20"/>
+          <w:szCs w:val="20"/>
+        </w:rPr>
+        <w:t>NestJS</w:t>
+      </w:r>
+      <w:proofErr w:type="spellEnd"/>
+      <w:r>
+        <w:rPr>
+          <w:rFonts w:ascii="LM Roman 12" w:hAnsi="LM Roman 12" w:cstheme="minorHAnsi"/>
+          <w:i/>
+          <w:iCs/>
+          <w:sz w:val="20"/>
+          <w:szCs w:val="20"/>
+        </w:rPr>
+        <w:t>, MongoDB, AWS</w:t>
+      </w:r>
+      <w:r>
+        <w:rPr>
+          <w:rFonts w:ascii="LM Roman 12" w:hAnsi="LM Roman 12" w:cstheme="minorHAnsi"/>
+          <w:b/>
+          <w:bCs/>
+          <w:sz w:val="20"/>
+          <w:szCs w:val="20"/>
+        </w:rPr>
+        <w:tab/>
+      </w:r>
+      <w:r>
+        <w:rPr>
+          <w:rFonts w:ascii="LM Roman 12" w:hAnsi="LM Roman 12" w:cstheme="minorHAnsi"/>
+          <w:sz w:val="20"/>
+          <w:szCs w:val="20"/>
+        </w:rPr>
+        <w:t>February 2023 – October 2023</w:t>
       </w:r>
     </w:p>
     <w:p>
@@ -1318,120 +1002,50 @@
           <w:tab w:val="left" w:pos="360"/>
           <w:tab w:val="right" w:pos="11070"/>
         </w:tabs>
-        <w:spacing w:after="0" w:line="238" w:lineRule="auto"/>
-        <w:rPr>
-          <w:rFonts w:ascii="LM Roman 12" w:hAnsi="LM Roman 12"/>
+        <w:spacing w:after="0" w:line="240" w:lineRule="auto"/>
+        <w:rPr>
+          <w:rFonts w:ascii="LM Roman 12" w:hAnsi="LM Roman 12" w:cstheme="minorHAnsi"/>
+          <w:sz w:val="20"/>
+          <w:szCs w:val="20"/>
+        </w:rPr>
+      </w:pPr>
+      <w:r>
+        <w:rPr>
+          <w:rFonts w:ascii="LM Roman 12" w:hAnsi="LM Roman 12" w:cstheme="minorHAnsi"/>
           <w:b/>
           <w:bCs/>
-          <w:sz w:val="21"/>
-          <w:szCs w:val="21"/>
-        </w:rPr>
-      </w:pPr>
-      <w:r>
-        <w:rPr>
-          <w:rFonts w:ascii="LM Roman 12" w:hAnsi="LM Roman 12"/>
-          <w:b/>
-          <w:bCs/>
-          <w:sz w:val="21"/>
-          <w:szCs w:val="21"/>
+          <w:sz w:val="20"/>
+          <w:szCs w:val="20"/>
         </w:rPr>
         <w:tab/>
       </w:r>
-      <w:r>
-        <w:rPr>
-          <w:rFonts w:ascii="LM Roman 12" w:hAnsi="LM Roman 12"/>
-          <w:b/>
-          <w:bCs/>
-          <w:sz w:val="21"/>
-          <w:szCs w:val="21"/>
-        </w:rPr>
-        <w:t>Technical Development Lead</w:t>
-      </w:r>
-      <w:r>
-        <w:rPr>
-          <w:rFonts w:ascii="LM Roman 12" w:hAnsi="LM Roman 12"/>
-          <w:b/>
-          <w:bCs/>
-          <w:sz w:val="21"/>
-          <w:szCs w:val="21"/>
-        </w:rPr>
-        <w:t xml:space="preserve"> | </w:t>
-      </w:r>
-      <w:r>
-        <w:rPr>
-          <w:rFonts w:ascii="LM Roman 12" w:hAnsi="LM Roman 12"/>
+      <w:proofErr w:type="spellStart"/>
+      <w:r>
+        <w:rPr>
+          <w:rFonts w:ascii="LM Roman 12" w:hAnsi="LM Roman 12" w:cstheme="minorHAnsi"/>
           <w:i/>
           <w:iCs/>
-          <w:sz w:val="21"/>
-          <w:szCs w:val="21"/>
-        </w:rPr>
-        <w:t>TypeScript, SvelteKit, NestJS, MongoDB, AWS</w:t>
-      </w:r>
-      <w:r>
-        <w:rPr>
-          <w:rFonts w:ascii="LM Roman 12" w:hAnsi="LM Roman 12"/>
-          <w:b/>
-          <w:bCs/>
-          <w:sz w:val="21"/>
-          <w:szCs w:val="21"/>
-        </w:rPr>
-        <w:tab/>
-      </w:r>
-      <w:r>
-        <w:rPr>
-          <w:rFonts w:ascii="LM Roman 12" w:hAnsi="LM Roman 12"/>
-          <w:sz w:val="21"/>
-          <w:szCs w:val="21"/>
-        </w:rPr>
-        <w:t xml:space="preserve">February 2023 – </w:t>
-      </w:r>
-      <w:r>
-        <w:rPr>
-          <w:rFonts w:ascii="LM Roman 12" w:hAnsi="LM Roman 12"/>
-          <w:sz w:val="21"/>
-          <w:szCs w:val="21"/>
-        </w:rPr>
-        <w:t>October 2023</w:t>
-      </w:r>
-    </w:p>
-    <w:p>
-      <w:pPr>
-        <w:tabs>
-          <w:tab w:val="left" w:pos="360"/>
-          <w:tab w:val="right" w:pos="11070"/>
-        </w:tabs>
-        <w:spacing w:after="0" w:line="238" w:lineRule="auto"/>
-        <w:rPr>
-          <w:rFonts w:ascii="LM Roman 12" w:hAnsi="LM Roman 12"/>
-          <w:sz w:val="21"/>
-          <w:szCs w:val="21"/>
-        </w:rPr>
-      </w:pPr>
-      <w:r>
-        <w:rPr>
-          <w:rFonts w:ascii="LM Roman 12" w:hAnsi="LM Roman 12"/>
-          <w:b/>
-          <w:bCs/>
-          <w:sz w:val="21"/>
-          <w:szCs w:val="21"/>
-        </w:rPr>
-        <w:tab/>
-      </w:r>
-      <w:r>
-        <w:rPr>
-          <w:rFonts w:ascii="LM Roman 12" w:hAnsi="LM Roman 12"/>
+          <w:sz w:val="20"/>
+          <w:szCs w:val="20"/>
+        </w:rPr>
+        <w:t>Reflections|Projections</w:t>
+      </w:r>
+      <w:proofErr w:type="spellEnd"/>
+      <w:r>
+        <w:rPr>
+          <w:rFonts w:ascii="LM Roman 12" w:hAnsi="LM Roman 12" w:cstheme="minorHAnsi"/>
           <w:i/>
           <w:iCs/>
-          <w:sz w:val="21"/>
-          <w:szCs w:val="21"/>
-        </w:rPr>
-        <w:t>Reflections|Projections Development Team</w:t>
-      </w:r>
-      <w:r>
-        <w:rPr>
-          <w:rFonts w:ascii="LM Roman 12" w:hAnsi="LM Roman 12"/>
-          <w:sz w:val="21"/>
-          <w:szCs w:val="21"/>
+          <w:sz w:val="20"/>
+          <w:szCs w:val="20"/>
+        </w:rPr>
+        <w:t xml:space="preserve"> Development Team</w:t>
+      </w:r>
+      <w:r>
+        <w:rPr>
+          <w:rFonts w:ascii="LM Roman 12" w:hAnsi="LM Roman 12" w:cstheme="minorHAnsi"/>
+          <w:sz w:val="20"/>
+          <w:szCs w:val="20"/>
         </w:rPr>
         <w:tab/>
       </w:r>
@@ -1447,21 +1061,21 @@
           <w:tab w:val="left" w:pos="360"/>
           <w:tab w:val="right" w:pos="11070"/>
         </w:tabs>
-        <w:spacing w:after="0" w:line="238" w:lineRule="auto"/>
+        <w:spacing w:after="0" w:line="240" w:lineRule="auto"/>
         <w:ind w:left="720" w:hanging="180"/>
         <w:rPr>
-          <w:rFonts w:ascii="LM Roman 12" w:hAnsi="LM Roman 12"/>
+          <w:rFonts w:ascii="LM Roman 12" w:hAnsi="LM Roman 12" w:cstheme="minorHAnsi"/>
           <w:b/>
           <w:bCs/>
-          <w:sz w:val="21"/>
-          <w:szCs w:val="21"/>
-        </w:rPr>
-      </w:pPr>
-      <w:r>
-        <w:rPr>
-          <w:rFonts w:ascii="LM Roman 12" w:hAnsi="LM Roman 12"/>
-          <w:sz w:val="21"/>
-          <w:szCs w:val="21"/>
+          <w:sz w:val="20"/>
+          <w:szCs w:val="20"/>
+        </w:rPr>
+      </w:pPr>
+      <w:r>
+        <w:rPr>
+          <w:rFonts w:ascii="LM Roman 12" w:hAnsi="LM Roman 12" w:cstheme="minorHAnsi"/>
+          <w:sz w:val="20"/>
+          <w:szCs w:val="20"/>
         </w:rPr>
         <w:t>Architected a robust QR Code-based attendance tracking system to track 1,900+ attendees</w:t>
       </w:r>
@@ -1477,21 +1091,21 @@
           <w:tab w:val="left" w:pos="360"/>
           <w:tab w:val="right" w:pos="11070"/>
         </w:tabs>
-        <w:spacing w:after="0" w:line="238" w:lineRule="auto"/>
+        <w:spacing w:after="0" w:line="240" w:lineRule="auto"/>
         <w:ind w:left="720" w:hanging="180"/>
         <w:rPr>
-          <w:rFonts w:ascii="LM Roman 12" w:hAnsi="LM Roman 12"/>
+          <w:rFonts w:ascii="LM Roman 12" w:hAnsi="LM Roman 12" w:cstheme="minorHAnsi"/>
           <w:b/>
           <w:bCs/>
-          <w:sz w:val="21"/>
-          <w:szCs w:val="21"/>
-        </w:rPr>
-      </w:pPr>
-      <w:r>
-        <w:rPr>
-          <w:rFonts w:ascii="LM Roman 12" w:hAnsi="LM Roman 12"/>
-          <w:sz w:val="21"/>
-          <w:szCs w:val="21"/>
+          <w:sz w:val="20"/>
+          <w:szCs w:val="20"/>
+        </w:rPr>
+      </w:pPr>
+      <w:r>
+        <w:rPr>
+          <w:rFonts w:ascii="LM Roman 12" w:hAnsi="LM Roman 12" w:cstheme="minorHAnsi"/>
+          <w:sz w:val="20"/>
+          <w:szCs w:val="20"/>
         </w:rPr>
         <w:t>Interfaced with AWS S3 to support resume upload, storage, and distribution from attendees to corporate sponsors</w:t>
       </w:r>
@@ -1507,23 +1121,110 @@
           <w:tab w:val="left" w:pos="360"/>
           <w:tab w:val="right" w:pos="11070"/>
         </w:tabs>
-        <w:spacing w:after="0" w:line="238" w:lineRule="auto"/>
+        <w:spacing w:after="0" w:line="240" w:lineRule="auto"/>
         <w:ind w:left="720" w:hanging="180"/>
         <w:rPr>
-          <w:rFonts w:ascii="LM Roman 12" w:hAnsi="LM Roman 12"/>
+          <w:rFonts w:ascii="LM Roman 12" w:hAnsi="LM Roman 12" w:cstheme="minorHAnsi"/>
           <w:b/>
           <w:bCs/>
-          <w:sz w:val="21"/>
-          <w:szCs w:val="21"/>
-        </w:rPr>
-      </w:pPr>
-      <w:r>
-        <w:rPr>
-          <w:rFonts w:ascii="LM Roman 12" w:hAnsi="LM Roman 12"/>
-          <w:sz w:val="21"/>
-          <w:szCs w:val="21"/>
-        </w:rPr>
-        <w:t>Designed and deployed a responsive schedule component and staff dashboard using Svelte and SvelteKit</w:t>
+          <w:sz w:val="20"/>
+          <w:szCs w:val="20"/>
+        </w:rPr>
+      </w:pPr>
+      <w:r>
+        <w:rPr>
+          <w:rFonts w:ascii="LM Roman 12" w:hAnsi="LM Roman 12" w:cstheme="minorHAnsi"/>
+          <w:sz w:val="20"/>
+          <w:szCs w:val="20"/>
+        </w:rPr>
+        <w:t xml:space="preserve">Designed and deployed a responsive schedule component and staff dashboard using Svelte and </w:t>
+      </w:r>
+      <w:proofErr w:type="spellStart"/>
+      <w:r>
+        <w:rPr>
+          <w:rFonts w:ascii="LM Roman 12" w:hAnsi="LM Roman 12" w:cstheme="minorHAnsi"/>
+          <w:sz w:val="20"/>
+          <w:szCs w:val="20"/>
+        </w:rPr>
+        <w:t>SvelteKit</w:t>
+      </w:r>
+      <w:proofErr w:type="spellEnd"/>
+    </w:p>
+    <w:p>
+      <w:pPr>
+        <w:tabs>
+          <w:tab w:val="left" w:pos="360"/>
+          <w:tab w:val="right" w:pos="10800"/>
+        </w:tabs>
+        <w:spacing w:before="20" w:after="0" w:line="240" w:lineRule="auto"/>
+        <w:rPr>
+          <w:rFonts w:ascii="LM Roman 12" w:hAnsi="LM Roman 12" w:cstheme="minorHAnsi"/>
+          <w:b/>
+          <w:bCs/>
+          <w:sz w:val="20"/>
+          <w:szCs w:val="20"/>
+        </w:rPr>
+      </w:pPr>
+      <w:r>
+        <w:rPr>
+          <w:rFonts w:ascii="LM Roman 12" w:hAnsi="LM Roman 12" w:cstheme="minorHAnsi"/>
+          <w:b/>
+          <w:bCs/>
+          <w:sz w:val="20"/>
+          <w:szCs w:val="20"/>
+        </w:rPr>
+        <w:tab/>
+        <w:t xml:space="preserve">AMD Security Software Engineer | </w:t>
+      </w:r>
+      <w:r>
+        <w:rPr>
+          <w:rFonts w:ascii="LM Roman 12" w:hAnsi="LM Roman 12" w:cstheme="minorHAnsi"/>
+          <w:i/>
+          <w:iCs/>
+          <w:sz w:val="20"/>
+          <w:szCs w:val="20"/>
+        </w:rPr>
+        <w:t xml:space="preserve">PAPI, </w:t>
+      </w:r>
+      <w:proofErr w:type="spellStart"/>
+      <w:r>
+        <w:rPr>
+          <w:rFonts w:ascii="LM Roman 12" w:hAnsi="LM Roman 12" w:cstheme="minorHAnsi"/>
+          <w:i/>
+          <w:iCs/>
+          <w:sz w:val="20"/>
+          <w:szCs w:val="20"/>
+        </w:rPr>
+        <w:t>AMDuProf</w:t>
+      </w:r>
+      <w:proofErr w:type="spellEnd"/>
+      <w:r>
+        <w:rPr>
+          <w:rFonts w:ascii="LM Roman 12" w:hAnsi="LM Roman 12" w:cstheme="minorHAnsi"/>
+          <w:i/>
+          <w:iCs/>
+          <w:sz w:val="20"/>
+          <w:szCs w:val="20"/>
+        </w:rPr>
+        <w:t>, Python</w:t>
+      </w:r>
+      <w:r>
+        <w:rPr>
+          <w:rFonts w:ascii="LM Roman 12" w:hAnsi="LM Roman 12" w:cstheme="minorHAnsi"/>
+          <w:b/>
+          <w:bCs/>
+          <w:sz w:val="20"/>
+          <w:szCs w:val="20"/>
+        </w:rPr>
+        <w:tab/>
+      </w:r>
+      <w:r>
+        <w:rPr>
+          <w:rFonts w:ascii="LM Roman 12" w:hAnsi="LM Roman 12" w:cstheme="minorHAnsi"/>
+          <w:sz w:val="20"/>
+          <w:szCs w:val="20"/>
+        </w:rPr>
+        <w:t>February 2023 – August 2023</w:t>
       </w:r>
     </w:p>
     <w:p>
@@ -1532,112 +1233,38 @@
           <w:tab w:val="left" w:pos="360"/>
           <w:tab w:val="right" w:pos="11070"/>
         </w:tabs>
-        <w:spacing w:after="0" w:line="238" w:lineRule="auto"/>
-        <w:rPr>
-          <w:rFonts w:ascii="LM Roman 12" w:hAnsi="LM Roman 12"/>
+        <w:spacing w:after="0" w:line="240" w:lineRule="auto"/>
+        <w:rPr>
+          <w:rFonts w:ascii="LM Roman 12" w:hAnsi="LM Roman 12" w:cstheme="minorHAnsi"/>
+          <w:sz w:val="20"/>
+          <w:szCs w:val="20"/>
+        </w:rPr>
+      </w:pPr>
+      <w:r>
+        <w:rPr>
+          <w:rFonts w:ascii="LM Roman 12" w:hAnsi="LM Roman 12" w:cstheme="minorHAnsi"/>
           <w:b/>
           <w:bCs/>
-          <w:sz w:val="21"/>
-          <w:szCs w:val="21"/>
-        </w:rPr>
-      </w:pPr>
-      <w:r>
-        <w:rPr>
-          <w:rFonts w:ascii="LM Roman 12" w:hAnsi="LM Roman 12"/>
-          <w:b/>
-          <w:bCs/>
-          <w:sz w:val="21"/>
-          <w:szCs w:val="21"/>
+          <w:sz w:val="20"/>
+          <w:szCs w:val="20"/>
         </w:rPr>
         <w:tab/>
       </w:r>
       <w:r>
         <w:rPr>
-          <w:rFonts w:ascii="LM Roman 12" w:hAnsi="LM Roman 12"/>
-          <w:b/>
-          <w:bCs/>
-          <w:sz w:val="21"/>
-          <w:szCs w:val="21"/>
-        </w:rPr>
-        <w:t>AMD Security Software Engineer</w:t>
-      </w:r>
-      <w:r>
-        <w:rPr>
-          <w:rFonts w:ascii="LM Roman 12" w:hAnsi="LM Roman 12"/>
-          <w:b/>
-          <w:bCs/>
-          <w:sz w:val="21"/>
-          <w:szCs w:val="21"/>
-        </w:rPr>
-        <w:t xml:space="preserve"> | </w:t>
-      </w:r>
-      <w:r>
-        <w:rPr>
-          <w:rFonts w:ascii="LM Roman 12" w:hAnsi="LM Roman 12"/>
+          <w:rFonts w:ascii="LM Roman 12" w:hAnsi="LM Roman 12" w:cstheme="minorHAnsi"/>
           <w:i/>
           <w:iCs/>
-          <w:sz w:val="21"/>
-          <w:szCs w:val="21"/>
-        </w:rPr>
-        <w:t>PAPI, AMDuProf, HPCs, Python</w:t>
-      </w:r>
-      <w:r>
-        <w:rPr>
-          <w:rFonts w:ascii="LM Roman 12" w:hAnsi="LM Roman 12"/>
-          <w:b/>
-          <w:bCs/>
-          <w:sz w:val="21"/>
-          <w:szCs w:val="21"/>
-        </w:rPr>
-        <w:tab/>
-      </w:r>
-      <w:r>
-        <w:rPr>
-          <w:rFonts w:ascii="LM Roman 12" w:hAnsi="LM Roman 12"/>
-          <w:sz w:val="21"/>
-          <w:szCs w:val="21"/>
-        </w:rPr>
-        <w:t>February 2023 – August 2023</w:t>
-      </w:r>
-    </w:p>
-    <w:p>
-      <w:pPr>
-        <w:tabs>
-          <w:tab w:val="left" w:pos="360"/>
-          <w:tab w:val="right" w:pos="11070"/>
-        </w:tabs>
-        <w:spacing w:after="0" w:line="238" w:lineRule="auto"/>
-        <w:rPr>
-          <w:rFonts w:ascii="LM Roman 12" w:hAnsi="LM Roman 12"/>
-          <w:sz w:val="21"/>
-          <w:szCs w:val="21"/>
-        </w:rPr>
-      </w:pPr>
-      <w:r>
-        <w:rPr>
-          <w:rFonts w:ascii="LM Roman 12" w:hAnsi="LM Roman 12"/>
-          <w:b/>
-          <w:bCs/>
-          <w:sz w:val="21"/>
-          <w:szCs w:val="21"/>
-        </w:rPr>
-        <w:tab/>
-      </w:r>
-      <w:r>
-        <w:rPr>
-          <w:rFonts w:ascii="LM Roman 12" w:hAnsi="LM Roman 12"/>
-          <w:i/>
-          <w:iCs/>
-          <w:sz w:val="21"/>
-          <w:szCs w:val="21"/>
+          <w:sz w:val="20"/>
+          <w:szCs w:val="20"/>
         </w:rPr>
         <w:t>Disruption Lab at Gies</w:t>
       </w:r>
       <w:r>
         <w:rPr>
-          <w:rFonts w:ascii="LM Roman 12" w:hAnsi="LM Roman 12"/>
-          <w:sz w:val="21"/>
-          <w:szCs w:val="21"/>
+          <w:rFonts w:ascii="LM Roman 12" w:hAnsi="LM Roman 12" w:cstheme="minorHAnsi"/>
+          <w:sz w:val="20"/>
+          <w:szCs w:val="20"/>
         </w:rPr>
         <w:tab/>
       </w:r>
@@ -1654,19 +1281,19 @@
           <w:tab w:val="left" w:pos="720"/>
           <w:tab w:val="right" w:pos="11070"/>
         </w:tabs>
-        <w:spacing w:after="0" w:line="238" w:lineRule="auto"/>
+        <w:spacing w:after="0" w:line="240" w:lineRule="auto"/>
         <w:ind w:hanging="540"/>
         <w:rPr>
-          <w:rFonts w:ascii="LM Roman 12" w:hAnsi="LM Roman 12"/>
-          <w:sz w:val="21"/>
-          <w:szCs w:val="21"/>
-        </w:rPr>
-      </w:pPr>
-      <w:r>
-        <w:rPr>
-          <w:rFonts w:ascii="LM Roman 12" w:hAnsi="LM Roman 12"/>
-          <w:sz w:val="21"/>
-          <w:szCs w:val="21"/>
+          <w:rFonts w:ascii="LM Roman 12" w:hAnsi="LM Roman 12" w:cstheme="minorHAnsi"/>
+          <w:sz w:val="20"/>
+          <w:szCs w:val="20"/>
+        </w:rPr>
+      </w:pPr>
+      <w:r>
+        <w:rPr>
+          <w:rFonts w:ascii="LM Roman 12" w:hAnsi="LM Roman 12" w:cstheme="minorHAnsi"/>
+          <w:sz w:val="20"/>
+          <w:szCs w:val="20"/>
         </w:rPr>
         <w:t>Conceptualized a SVM learning model to accurately classify malware and non-malware programs</w:t>
       </w:r>
@@ -1683,21 +1310,133 @@
           <w:tab w:val="left" w:pos="720"/>
           <w:tab w:val="right" w:pos="11070"/>
         </w:tabs>
-        <w:spacing w:after="0" w:line="238" w:lineRule="auto"/>
+        <w:spacing w:after="0" w:line="240" w:lineRule="auto"/>
         <w:ind w:hanging="540"/>
         <w:rPr>
-          <w:rFonts w:ascii="LM Roman 12" w:hAnsi="LM Roman 12"/>
-          <w:sz w:val="21"/>
-          <w:szCs w:val="21"/>
-        </w:rPr>
-      </w:pPr>
-      <w:r>
-        <w:rPr>
-          <w:rFonts w:ascii="LM Roman 12" w:hAnsi="LM Roman 12"/>
-          <w:sz w:val="21"/>
-          <w:szCs w:val="21"/>
-        </w:rPr>
-        <w:t>Employed tooling such as PAPI and AMDuProf to collect data from various HPCs while running malware</w:t>
+          <w:rFonts w:ascii="LM Roman 12" w:hAnsi="LM Roman 12" w:cstheme="minorHAnsi"/>
+          <w:sz w:val="20"/>
+          <w:szCs w:val="20"/>
+        </w:rPr>
+      </w:pPr>
+      <w:r>
+        <w:rPr>
+          <w:rFonts w:ascii="LM Roman 12" w:hAnsi="LM Roman 12" w:cstheme="minorHAnsi"/>
+          <w:sz w:val="20"/>
+          <w:szCs w:val="20"/>
+        </w:rPr>
+        <w:t xml:space="preserve">Employed tooling such as PAPI and </w:t>
+      </w:r>
+      <w:proofErr w:type="spellStart"/>
+      <w:r>
+        <w:rPr>
+          <w:rFonts w:ascii="LM Roman 12" w:hAnsi="LM Roman 12" w:cstheme="minorHAnsi"/>
+          <w:sz w:val="20"/>
+          <w:szCs w:val="20"/>
+        </w:rPr>
+        <w:t>AMDuProf</w:t>
+      </w:r>
+      <w:proofErr w:type="spellEnd"/>
+      <w:r>
+        <w:rPr>
+          <w:rFonts w:ascii="LM Roman 12" w:hAnsi="LM Roman 12" w:cstheme="minorHAnsi"/>
+          <w:sz w:val="20"/>
+          <w:szCs w:val="20"/>
+        </w:rPr>
+        <w:t xml:space="preserve"> to collect data from various HPCs while running malware</w:t>
+      </w:r>
+    </w:p>
+    <w:p>
+      <w:pPr>
+        <w:tabs>
+          <w:tab w:val="left" w:pos="360"/>
+          <w:tab w:val="right" w:pos="10800"/>
+        </w:tabs>
+        <w:spacing w:before="20" w:after="0" w:line="240" w:lineRule="auto"/>
+        <w:rPr>
+          <w:rFonts w:ascii="LM Roman 12" w:hAnsi="LM Roman 12" w:cstheme="minorHAnsi"/>
+          <w:b/>
+          <w:bCs/>
+          <w:sz w:val="20"/>
+          <w:szCs w:val="20"/>
+        </w:rPr>
+      </w:pPr>
+      <w:r>
+        <w:rPr>
+          <w:rFonts w:ascii="LM Roman 12" w:hAnsi="LM Roman 12" w:cstheme="minorHAnsi"/>
+          <w:b/>
+          <w:bCs/>
+          <w:sz w:val="20"/>
+          <w:szCs w:val="20"/>
+        </w:rPr>
+        <w:tab/>
+      </w:r>
+      <w:proofErr w:type="spellStart"/>
+      <w:r>
+        <w:rPr>
+          <w:rFonts w:ascii="LM Roman 12" w:hAnsi="LM Roman 12" w:cstheme="minorHAnsi"/>
+          <w:b/>
+          <w:bCs/>
+          <w:sz w:val="20"/>
+          <w:szCs w:val="20"/>
+        </w:rPr>
+        <w:t>SpaceShot</w:t>
+      </w:r>
+      <w:proofErr w:type="spellEnd"/>
+      <w:r>
+        <w:rPr>
+          <w:rFonts w:ascii="LM Roman 12" w:hAnsi="LM Roman 12" w:cstheme="minorHAnsi"/>
+          <w:b/>
+          <w:bCs/>
+          <w:sz w:val="20"/>
+          <w:szCs w:val="20"/>
+        </w:rPr>
+        <w:t xml:space="preserve"> Avionics Software Developer | </w:t>
+      </w:r>
+      <w:r>
+        <w:rPr>
+          <w:rFonts w:ascii="LM Roman 12" w:hAnsi="LM Roman 12" w:cstheme="minorHAnsi"/>
+          <w:i/>
+          <w:iCs/>
+          <w:sz w:val="20"/>
+          <w:szCs w:val="20"/>
+        </w:rPr>
+        <w:t>HTML,</w:t>
+      </w:r>
+      <w:r>
+        <w:rPr>
+          <w:rFonts w:ascii="LM Roman 12" w:hAnsi="LM Roman 12" w:cstheme="minorHAnsi"/>
+          <w:sz w:val="20"/>
+          <w:szCs w:val="20"/>
+        </w:rPr>
+        <w:t xml:space="preserve"> </w:t>
+      </w:r>
+      <w:r>
+        <w:rPr>
+          <w:rFonts w:ascii="LM Roman 12" w:hAnsi="LM Roman 12" w:cstheme="minorHAnsi"/>
+          <w:i/>
+          <w:iCs/>
+          <w:sz w:val="20"/>
+          <w:szCs w:val="20"/>
+        </w:rPr>
+        <w:t>TypeScript, three.js</w:t>
+      </w:r>
+      <w:r>
+        <w:rPr>
+          <w:rFonts w:ascii="LM Roman 12" w:hAnsi="LM Roman 12" w:cstheme="minorHAnsi"/>
+          <w:b/>
+          <w:bCs/>
+          <w:sz w:val="20"/>
+          <w:szCs w:val="20"/>
+        </w:rPr>
+        <w:tab/>
+      </w:r>
+      <w:r>
+        <w:rPr>
+          <w:rFonts w:ascii="LM Roman 12" w:hAnsi="LM Roman 12" w:cstheme="minorHAnsi"/>
+          <w:sz w:val="20"/>
+          <w:szCs w:val="20"/>
+        </w:rPr>
+        <w:t>August 2022 – February 2023</w:t>
       </w:r>
     </w:p>
     <w:p>
@@ -1706,152 +1445,40 @@
           <w:tab w:val="left" w:pos="360"/>
           <w:tab w:val="right" w:pos="11070"/>
         </w:tabs>
-        <w:spacing w:after="0" w:line="238" w:lineRule="auto"/>
-        <w:rPr>
-          <w:rFonts w:ascii="LM Roman 12" w:hAnsi="LM Roman 12"/>
+        <w:spacing w:after="0" w:line="240" w:lineRule="auto"/>
+        <w:rPr>
+          <w:rFonts w:ascii="LM Roman 12" w:hAnsi="LM Roman 12" w:cstheme="minorHAnsi"/>
           <w:b/>
           <w:bCs/>
-          <w:sz w:val="21"/>
-          <w:szCs w:val="21"/>
-        </w:rPr>
-      </w:pPr>
-      <w:r>
-        <w:rPr>
-          <w:rFonts w:ascii="LM Roman 12" w:hAnsi="LM Roman 12"/>
+          <w:sz w:val="20"/>
+          <w:szCs w:val="20"/>
+        </w:rPr>
+      </w:pPr>
+      <w:r>
+        <w:rPr>
+          <w:rFonts w:ascii="LM Roman 12" w:hAnsi="LM Roman 12" w:cstheme="minorHAnsi"/>
           <w:b/>
           <w:bCs/>
-          <w:sz w:val="21"/>
-          <w:szCs w:val="21"/>
+          <w:sz w:val="20"/>
+          <w:szCs w:val="20"/>
         </w:rPr>
         <w:tab/>
       </w:r>
       <w:r>
         <w:rPr>
-          <w:rFonts w:ascii="LM Roman 12" w:hAnsi="LM Roman 12"/>
-          <w:b/>
-          <w:bCs/>
-          <w:sz w:val="21"/>
-          <w:szCs w:val="21"/>
-        </w:rPr>
-        <w:t>SpaceShot</w:t>
-      </w:r>
-      <w:r>
-        <w:rPr>
-          <w:rFonts w:ascii="LM Roman 12" w:hAnsi="LM Roman 12"/>
-          <w:b/>
-          <w:bCs/>
-          <w:sz w:val="21"/>
-          <w:szCs w:val="21"/>
-        </w:rPr>
-        <w:t xml:space="preserve"> </w:t>
-      </w:r>
-      <w:r>
-        <w:rPr>
-          <w:rFonts w:ascii="LM Roman 12" w:hAnsi="LM Roman 12"/>
-          <w:b/>
-          <w:bCs/>
-          <w:sz w:val="21"/>
-          <w:szCs w:val="21"/>
-        </w:rPr>
-        <w:t>Avionics Software Developer</w:t>
-      </w:r>
-      <w:r>
-        <w:rPr>
-          <w:rFonts w:ascii="LM Roman 12" w:hAnsi="LM Roman 12"/>
-          <w:b/>
-          <w:bCs/>
-          <w:sz w:val="21"/>
-          <w:szCs w:val="21"/>
-        </w:rPr>
-        <w:t xml:space="preserve"> | </w:t>
-      </w:r>
-      <w:r>
-        <w:rPr>
-          <w:rFonts w:ascii="LM Roman 12" w:hAnsi="LM Roman 12"/>
+          <w:rFonts w:ascii="LM Roman 12" w:hAnsi="LM Roman 12" w:cstheme="minorHAnsi"/>
           <w:i/>
           <w:iCs/>
-          <w:sz w:val="21"/>
-          <w:szCs w:val="21"/>
-        </w:rPr>
-        <w:t>HTML,</w:t>
-      </w:r>
-      <w:r>
-        <w:rPr>
-          <w:rFonts w:ascii="LM Roman 12" w:hAnsi="LM Roman 12"/>
-          <w:sz w:val="21"/>
-          <w:szCs w:val="21"/>
-        </w:rPr>
-        <w:t xml:space="preserve"> </w:t>
-      </w:r>
-      <w:r>
-        <w:rPr>
-          <w:rFonts w:ascii="LM Roman 12" w:hAnsi="LM Roman 12"/>
-          <w:i/>
-          <w:iCs/>
-          <w:sz w:val="21"/>
-          <w:szCs w:val="21"/>
-        </w:rPr>
-        <w:t>TypeScript, three.js</w:t>
-      </w:r>
-      <w:r>
-        <w:rPr>
-          <w:rFonts w:ascii="LM Roman 12" w:hAnsi="LM Roman 12"/>
-          <w:b/>
-          <w:bCs/>
-          <w:sz w:val="21"/>
-          <w:szCs w:val="21"/>
-        </w:rPr>
-        <w:tab/>
-      </w:r>
-      <w:r>
-        <w:rPr>
-          <w:rFonts w:ascii="LM Roman 12" w:hAnsi="LM Roman 12"/>
-          <w:sz w:val="21"/>
-          <w:szCs w:val="21"/>
-        </w:rPr>
-        <w:t>August 2022 – February 2023</w:t>
-      </w:r>
-    </w:p>
-    <w:p>
-      <w:pPr>
-        <w:tabs>
-          <w:tab w:val="left" w:pos="360"/>
-          <w:tab w:val="right" w:pos="11070"/>
-        </w:tabs>
-        <w:spacing w:after="0" w:line="238" w:lineRule="auto"/>
-        <w:rPr>
-          <w:rFonts w:ascii="LM Roman 12" w:hAnsi="LM Roman 12"/>
-          <w:b/>
-          <w:bCs/>
-          <w:sz w:val="21"/>
-          <w:szCs w:val="21"/>
-        </w:rPr>
-      </w:pPr>
-      <w:r>
-        <w:rPr>
-          <w:rFonts w:ascii="LM Roman 12" w:hAnsi="LM Roman 12"/>
-          <w:b/>
-          <w:bCs/>
-          <w:sz w:val="21"/>
-          <w:szCs w:val="21"/>
-        </w:rPr>
-        <w:tab/>
-      </w:r>
-      <w:r>
-        <w:rPr>
-          <w:rFonts w:ascii="LM Roman 12" w:hAnsi="LM Roman 12"/>
-          <w:i/>
-          <w:iCs/>
-          <w:sz w:val="21"/>
-          <w:szCs w:val="21"/>
+          <w:sz w:val="20"/>
+          <w:szCs w:val="20"/>
         </w:rPr>
         <w:t>Illinois Space Society</w:t>
       </w:r>
       <w:r>
         <w:rPr>
-          <w:rFonts w:ascii="LM Roman 12" w:hAnsi="LM Roman 12"/>
-          <w:sz w:val="21"/>
-          <w:szCs w:val="21"/>
+          <w:rFonts w:ascii="LM Roman 12" w:hAnsi="LM Roman 12" w:cstheme="minorHAnsi"/>
+          <w:sz w:val="20"/>
+          <w:szCs w:val="20"/>
         </w:rPr>
         <w:tab/>
       </w:r>
@@ -1867,21 +1494,39 @@
           <w:tab w:val="left" w:pos="360"/>
           <w:tab w:val="right" w:pos="10800"/>
         </w:tabs>
-        <w:spacing w:after="0" w:line="238" w:lineRule="auto"/>
+        <w:spacing w:after="0" w:line="240" w:lineRule="auto"/>
         <w:ind w:hanging="180"/>
         <w:rPr>
-          <w:rFonts w:ascii="LM Roman 12" w:hAnsi="LM Roman 12"/>
-          <w:sz w:val="21"/>
-          <w:szCs w:val="21"/>
-        </w:rPr>
-      </w:pPr>
-      <w:r>
-        <w:rPr>
-          <w:rFonts w:ascii="LM Roman 12" w:hAnsi="LM Roman 12"/>
-          <w:sz w:val="21"/>
-          <w:szCs w:val="21"/>
-        </w:rPr>
-        <w:t xml:space="preserve">Collaborated on a 5-person team to develop a full-stack rocket rendering application </w:t>
+          <w:rFonts w:ascii="LM Roman 12" w:hAnsi="LM Roman 12" w:cstheme="minorHAnsi"/>
+          <w:sz w:val="20"/>
+          <w:szCs w:val="20"/>
+        </w:rPr>
+      </w:pPr>
+      <w:r>
+        <w:rPr>
+          <w:rFonts w:ascii="LM Roman 12" w:hAnsi="LM Roman 12" w:cstheme="minorHAnsi"/>
+          <w:sz w:val="20"/>
+          <w:szCs w:val="20"/>
+        </w:rPr>
+        <w:t xml:space="preserve">Collaborated </w:t>
+      </w:r>
+      <w:proofErr w:type="gramStart"/>
+      <w:r>
+        <w:rPr>
+          <w:rFonts w:ascii="LM Roman 12" w:hAnsi="LM Roman 12" w:cstheme="minorHAnsi"/>
+          <w:sz w:val="20"/>
+          <w:szCs w:val="20"/>
+        </w:rPr>
+        <w:t>on</w:t>
+      </w:r>
+      <w:proofErr w:type="gramEnd"/>
+      <w:r>
+        <w:rPr>
+          <w:rFonts w:ascii="LM Roman 12" w:hAnsi="LM Roman 12" w:cstheme="minorHAnsi"/>
+          <w:sz w:val="20"/>
+          <w:szCs w:val="20"/>
+        </w:rPr>
+        <w:t xml:space="preserve"> a 5-person team to develop a full-stack rocket rendering application </w:t>
       </w:r>
     </w:p>
     <w:p>
@@ -1895,37 +1540,21 @@
           <w:tab w:val="left" w:pos="360"/>
           <w:tab w:val="right" w:pos="10800"/>
         </w:tabs>
-        <w:spacing w:after="0" w:line="238" w:lineRule="auto"/>
+        <w:spacing w:after="0" w:line="240" w:lineRule="auto"/>
         <w:ind w:hanging="180"/>
         <w:rPr>
-          <w:rFonts w:ascii="LM Roman 12" w:hAnsi="LM Roman 12"/>
-          <w:sz w:val="21"/>
-          <w:szCs w:val="21"/>
-        </w:rPr>
-      </w:pPr>
-      <w:r>
-        <w:rPr>
-          <w:rFonts w:ascii="LM Roman 12" w:hAnsi="LM Roman 12"/>
-          <w:sz w:val="21"/>
-          <w:szCs w:val="21"/>
-        </w:rPr>
-        <w:t>Migrated and refreshed the visual designs of portions of the Ground Station Software</w:t>
-      </w:r>
-      <w:r>
-        <w:rPr>
-          <w:rFonts w:ascii="LM Roman 12" w:hAnsi="LM Roman 12"/>
-          <w:sz w:val="21"/>
-          <w:szCs w:val="21"/>
-        </w:rPr>
-        <w:t xml:space="preserve"> webapp</w:t>
-      </w:r>
-      <w:r>
-        <w:rPr>
-          <w:rFonts w:ascii="LM Roman 12" w:hAnsi="LM Roman 12"/>
-          <w:sz w:val="21"/>
-          <w:szCs w:val="21"/>
-        </w:rPr>
-        <w:t xml:space="preserve"> with Bootstrap </w:t>
+          <w:rFonts w:ascii="LM Roman 12" w:hAnsi="LM Roman 12" w:cstheme="minorHAnsi"/>
+          <w:sz w:val="20"/>
+          <w:szCs w:val="20"/>
+        </w:rPr>
+      </w:pPr>
+      <w:r>
+        <w:rPr>
+          <w:rFonts w:ascii="LM Roman 12" w:hAnsi="LM Roman 12" w:cstheme="minorHAnsi"/>
+          <w:sz w:val="20"/>
+          <w:szCs w:val="20"/>
+        </w:rPr>
+        <w:t xml:space="preserve">Migrated and refreshed the visual designs of portions of the Ground Station Software webapp with Bootstrap </w:t>
       </w:r>
     </w:p>
     <w:p>
@@ -1936,20 +1565,20 @@
         </w:pBdr>
         <w:spacing w:after="0" w:line="238" w:lineRule="auto"/>
         <w:rPr>
-          <w:rFonts w:ascii="LM Roman 12" w:hAnsi="LM Roman 12"/>
+          <w:rFonts w:ascii="LM Roman 12" w:hAnsi="LM Roman 12" w:cstheme="minorHAnsi"/>
           <w:b/>
           <w:bCs/>
-          <w:sz w:val="21"/>
-          <w:szCs w:val="21"/>
-        </w:rPr>
-      </w:pPr>
-      <w:r>
-        <w:rPr>
-          <w:rFonts w:ascii="LM Roman 12" w:hAnsi="LM Roman 12"/>
+          <w:sz w:val="20"/>
+          <w:szCs w:val="20"/>
+        </w:rPr>
+      </w:pPr>
+      <w:r>
+        <w:rPr>
+          <w:rFonts w:ascii="LM Roman 12" w:hAnsi="LM Roman 12" w:cstheme="minorHAnsi"/>
           <w:b/>
           <w:bCs/>
-          <w:sz w:val="21"/>
-          <w:szCs w:val="21"/>
+          <w:sz w:val="20"/>
+          <w:szCs w:val="20"/>
         </w:rPr>
         <w:t>PROJECTS</w:t>
       </w:r>
@@ -1958,186 +1587,94 @@
       <w:pPr>
         <w:tabs>
           <w:tab w:val="left" w:pos="360"/>
-          <w:tab w:val="right" w:pos="11070"/>
+          <w:tab w:val="right" w:pos="10800"/>
         </w:tabs>
-        <w:spacing w:after="0" w:line="238" w:lineRule="auto"/>
-        <w:rPr>
-          <w:rFonts w:ascii="LM Roman 12" w:hAnsi="LM Roman 12"/>
-          <w:sz w:val="21"/>
-          <w:szCs w:val="21"/>
-        </w:rPr>
-      </w:pPr>
-      <w:r>
-        <w:rPr>
-          <w:rFonts w:ascii="LM Roman 12" w:hAnsi="LM Roman 12"/>
-          <w:sz w:val="21"/>
-          <w:szCs w:val="21"/>
+        <w:spacing w:before="20" w:after="0" w:line="240" w:lineRule="auto"/>
+        <w:rPr>
+          <w:rFonts w:ascii="LM Roman 12" w:hAnsi="LM Roman 12" w:cstheme="minorHAnsi"/>
+          <w:sz w:val="20"/>
+          <w:szCs w:val="20"/>
+        </w:rPr>
+      </w:pPr>
+      <w:r>
+        <w:rPr>
+          <w:rFonts w:ascii="LM Roman 12" w:hAnsi="LM Roman 12" w:cstheme="minorHAnsi"/>
+          <w:sz w:val="20"/>
+          <w:szCs w:val="20"/>
         </w:rPr>
         <w:tab/>
       </w:r>
-      <w:r>
-        <w:rPr>
-          <w:rFonts w:ascii="LM Roman 12" w:hAnsi="LM Roman 12"/>
+      <w:proofErr w:type="spellStart"/>
+      <w:r>
+        <w:rPr>
+          <w:rFonts w:ascii="LM Roman 12" w:hAnsi="LM Roman 12" w:cstheme="minorHAnsi"/>
           <w:b/>
           <w:bCs/>
-          <w:sz w:val="21"/>
-          <w:szCs w:val="21"/>
-        </w:rPr>
-        <w:t>Prair</w:t>
-      </w:r>
-      <w:r>
-        <w:rPr>
-          <w:rFonts w:ascii="LM Roman 12" w:hAnsi="LM Roman 12"/>
+          <w:sz w:val="20"/>
+          <w:szCs w:val="20"/>
+        </w:rPr>
+        <w:t>PrairieCal</w:t>
+      </w:r>
+      <w:proofErr w:type="spellEnd"/>
+      <w:r>
+        <w:rPr>
+          <w:rFonts w:ascii="LM Roman 12" w:hAnsi="LM Roman 12" w:cstheme="minorHAnsi"/>
           <w:b/>
           <w:bCs/>
-          <w:sz w:val="21"/>
-          <w:szCs w:val="21"/>
-        </w:rPr>
-        <w:t>i</w:t>
-      </w:r>
-      <w:r>
-        <w:rPr>
-          <w:rFonts w:ascii="LM Roman 12" w:hAnsi="LM Roman 12"/>
-          <w:b/>
-          <w:bCs/>
-          <w:sz w:val="21"/>
-          <w:szCs w:val="21"/>
-        </w:rPr>
-        <w:t>eCal</w:t>
-      </w:r>
-      <w:r>
-        <w:rPr>
-          <w:rFonts w:ascii="LM Roman 12" w:hAnsi="LM Roman 12"/>
-          <w:b/>
-          <w:bCs/>
-          <w:sz w:val="21"/>
-          <w:szCs w:val="21"/>
-        </w:rPr>
-        <w:t xml:space="preserve"> </w:t>
-      </w:r>
-      <w:r>
-        <w:rPr>
-          <w:rFonts w:ascii="LM Roman 12" w:hAnsi="LM Roman 12"/>
-          <w:b/>
-          <w:bCs/>
-          <w:sz w:val="21"/>
-          <w:szCs w:val="21"/>
-        </w:rPr>
-        <w:t xml:space="preserve">| </w:t>
-      </w:r>
-      <w:r>
-        <w:rPr>
-          <w:rFonts w:ascii="LM Roman 12" w:hAnsi="LM Roman 12"/>
+          <w:sz w:val="20"/>
+          <w:szCs w:val="20"/>
+        </w:rPr>
+        <w:t xml:space="preserve"> | </w:t>
+      </w:r>
+      <w:r>
+        <w:rPr>
+          <w:rFonts w:ascii="LM Roman 12" w:hAnsi="LM Roman 12" w:cstheme="minorHAnsi"/>
           <w:i/>
           <w:iCs/>
-          <w:sz w:val="21"/>
-          <w:szCs w:val="21"/>
-        </w:rPr>
-        <w:t xml:space="preserve">HTML, CSS, </w:t>
-      </w:r>
-      <w:r>
-        <w:rPr>
-          <w:rFonts w:ascii="LM Roman 12" w:hAnsi="LM Roman 12"/>
+          <w:sz w:val="20"/>
+          <w:szCs w:val="20"/>
+        </w:rPr>
+        <w:t xml:space="preserve">HTML, CSS, JavaScript, React, </w:t>
+      </w:r>
+      <w:proofErr w:type="spellStart"/>
+      <w:r>
+        <w:rPr>
+          <w:rFonts w:ascii="LM Roman 12" w:hAnsi="LM Roman 12" w:cstheme="minorHAnsi"/>
           <w:i/>
           <w:iCs/>
-          <w:sz w:val="21"/>
-          <w:szCs w:val="21"/>
-        </w:rPr>
-        <w:t xml:space="preserve">JavaScript, React, </w:t>
-      </w:r>
-      <w:r>
-        <w:rPr>
-          <w:rFonts w:ascii="LM Roman 12" w:hAnsi="LM Roman 12"/>
+          <w:sz w:val="20"/>
+          <w:szCs w:val="20"/>
+        </w:rPr>
+        <w:t>ExpressJS</w:t>
+      </w:r>
+      <w:proofErr w:type="spellEnd"/>
+      <w:r>
+        <w:rPr>
+          <w:rFonts w:ascii="LM Roman 12" w:hAnsi="LM Roman 12" w:cstheme="minorHAnsi"/>
           <w:i/>
           <w:iCs/>
-          <w:sz w:val="21"/>
-          <w:szCs w:val="21"/>
-        </w:rPr>
-        <w:t>ExpressJS</w:t>
-      </w:r>
-      <w:r>
-        <w:rPr>
-          <w:rFonts w:ascii="LM Roman 12" w:hAnsi="LM Roman 12"/>
+          <w:sz w:val="20"/>
+          <w:szCs w:val="20"/>
+        </w:rPr>
+        <w:t>, MongoDB</w:t>
+      </w:r>
+      <w:r>
+        <w:rPr>
+          <w:rFonts w:ascii="LM Roman 12" w:hAnsi="LM Roman 12" w:cstheme="minorHAnsi"/>
           <w:i/>
           <w:iCs/>
-          <w:sz w:val="21"/>
-          <w:szCs w:val="21"/>
-        </w:rPr>
-        <w:t>, MongoDB</w:t>
-      </w:r>
-      <w:r>
-        <w:rPr>
-          <w:rFonts w:ascii="LM Roman 12" w:hAnsi="LM Roman 12"/>
-          <w:i/>
-          <w:iCs/>
-          <w:sz w:val="21"/>
-          <w:szCs w:val="21"/>
+          <w:sz w:val="20"/>
+          <w:szCs w:val="20"/>
         </w:rPr>
         <w:tab/>
       </w:r>
       <w:r>
         <w:rPr>
-          <w:rFonts w:ascii="LM Roman 12" w:hAnsi="LM Roman 12"/>
-          <w:sz w:val="21"/>
-          <w:szCs w:val="21"/>
-        </w:rPr>
-        <w:t>February</w:t>
-      </w:r>
-      <w:r>
-        <w:rPr>
-          <w:rFonts w:ascii="LM Roman 12" w:hAnsi="LM Roman 12"/>
-          <w:sz w:val="21"/>
-          <w:szCs w:val="21"/>
-        </w:rPr>
-        <w:t xml:space="preserve"> </w:t>
-      </w:r>
-      <w:r>
-        <w:rPr>
-          <w:rFonts w:ascii="LM Roman 12" w:hAnsi="LM Roman 12"/>
-          <w:sz w:val="21"/>
-          <w:szCs w:val="21"/>
-        </w:rPr>
-        <w:t>202</w:t>
-      </w:r>
-      <w:r>
-        <w:rPr>
-          <w:rFonts w:ascii="LM Roman 12" w:hAnsi="LM Roman 12"/>
-          <w:sz w:val="21"/>
-          <w:szCs w:val="21"/>
-        </w:rPr>
-        <w:t>3</w:t>
-      </w:r>
-      <w:r>
-        <w:rPr>
-          <w:rFonts w:ascii="LM Roman 12" w:hAnsi="LM Roman 12"/>
-          <w:sz w:val="21"/>
-          <w:szCs w:val="21"/>
-        </w:rPr>
-        <w:t xml:space="preserve"> </w:t>
-      </w:r>
-      <w:r>
-        <w:rPr>
-          <w:rFonts w:ascii="LM Roman 12" w:hAnsi="LM Roman 12"/>
-          <w:sz w:val="21"/>
-          <w:szCs w:val="21"/>
-        </w:rPr>
-        <w:t>–</w:t>
-      </w:r>
-      <w:r>
-        <w:rPr>
-          <w:rFonts w:ascii="LM Roman 12" w:hAnsi="LM Roman 12"/>
-          <w:sz w:val="21"/>
-          <w:szCs w:val="21"/>
-        </w:rPr>
-        <w:t xml:space="preserve"> </w:t>
-      </w:r>
-      <w:r>
-        <w:rPr>
-          <w:rFonts w:ascii="LM Roman 12" w:hAnsi="LM Roman 12"/>
-          <w:sz w:val="21"/>
-          <w:szCs w:val="21"/>
-        </w:rPr>
-        <w:t>April 2023</w:t>
+          <w:rFonts w:ascii="LM Roman 12" w:hAnsi="LM Roman 12" w:cstheme="minorHAnsi"/>
+          <w:sz w:val="20"/>
+          <w:szCs w:val="20"/>
+        </w:rPr>
+        <w:t>February 2023 – April 2023</w:t>
       </w:r>
     </w:p>
     <w:p>
@@ -2151,79 +1688,39 @@
           <w:tab w:val="left" w:pos="360"/>
           <w:tab w:val="right" w:pos="11070"/>
         </w:tabs>
-        <w:spacing w:after="0" w:line="238" w:lineRule="auto"/>
+        <w:spacing w:after="0" w:line="240" w:lineRule="auto"/>
         <w:ind w:hanging="180"/>
         <w:rPr>
-          <w:rFonts w:ascii="LM Roman 12" w:hAnsi="LM Roman 12"/>
-          <w:sz w:val="21"/>
-          <w:szCs w:val="21"/>
-        </w:rPr>
-      </w:pPr>
-      <w:r>
-        <w:rPr>
-          <w:rFonts w:ascii="LM Roman 12" w:hAnsi="LM Roman 12"/>
-          <w:sz w:val="21"/>
-          <w:szCs w:val="21"/>
+          <w:rFonts w:ascii="LM Roman 12" w:hAnsi="LM Roman 12" w:cstheme="minorHAnsi"/>
+          <w:sz w:val="20"/>
+          <w:szCs w:val="20"/>
+        </w:rPr>
+      </w:pPr>
+      <w:r>
+        <w:rPr>
+          <w:rFonts w:ascii="LM Roman 12" w:hAnsi="LM Roman 12" w:cstheme="minorHAnsi"/>
+          <w:sz w:val="20"/>
+          <w:szCs w:val="20"/>
         </w:rPr>
         <w:t xml:space="preserve">Conceptualized a full-stack application to automatically store </w:t>
       </w:r>
       <w:proofErr w:type="spellStart"/>
       <w:r>
         <w:rPr>
-          <w:rFonts w:ascii="LM Roman 12" w:hAnsi="LM Roman 12"/>
-          <w:sz w:val="21"/>
-          <w:szCs w:val="21"/>
-        </w:rPr>
-        <w:t>Prair</w:t>
-      </w:r>
-      <w:r>
-        <w:rPr>
-          <w:rFonts w:ascii="LM Roman 12" w:hAnsi="LM Roman 12"/>
-          <w:sz w:val="21"/>
-          <w:szCs w:val="21"/>
-        </w:rPr>
-        <w:t>i</w:t>
-      </w:r>
-      <w:r>
-        <w:rPr>
-          <w:rFonts w:ascii="LM Roman 12" w:hAnsi="LM Roman 12"/>
-          <w:sz w:val="21"/>
-          <w:szCs w:val="21"/>
-        </w:rPr>
-        <w:t>eTest</w:t>
+          <w:rFonts w:ascii="LM Roman 12" w:hAnsi="LM Roman 12" w:cstheme="minorHAnsi"/>
+          <w:sz w:val="20"/>
+          <w:szCs w:val="20"/>
+        </w:rPr>
+        <w:t>PrairieTest</w:t>
       </w:r>
       <w:proofErr w:type="spellEnd"/>
       <w:r>
         <w:rPr>
-          <w:rFonts w:ascii="LM Roman 12" w:hAnsi="LM Roman 12"/>
-          <w:sz w:val="21"/>
-          <w:szCs w:val="21"/>
-        </w:rPr>
-        <w:t xml:space="preserve"> exam reservations into</w:t>
-      </w:r>
-      <w:r>
-        <w:rPr>
-          <w:rFonts w:ascii="LM Roman 12" w:hAnsi="LM Roman 12"/>
-          <w:sz w:val="21"/>
-          <w:szCs w:val="21"/>
-        </w:rPr>
-        <w:t xml:space="preserve"> </w:t>
-      </w:r>
-      <w:r>
-        <w:rPr>
-          <w:rFonts w:ascii="LM Roman 12" w:hAnsi="LM Roman 12"/>
-          <w:sz w:val="21"/>
-          <w:szCs w:val="21"/>
-        </w:rPr>
-        <w:t>calendar service</w:t>
-      </w:r>
-      <w:r>
-        <w:rPr>
-          <w:rFonts w:ascii="LM Roman 12" w:hAnsi="LM Roman 12"/>
-          <w:sz w:val="21"/>
-          <w:szCs w:val="21"/>
-        </w:rPr>
-        <w:t>s</w:t>
+          <w:rFonts w:ascii="LM Roman 12" w:hAnsi="LM Roman 12" w:cstheme="minorHAnsi"/>
+          <w:sz w:val="20"/>
+          <w:szCs w:val="20"/>
+        </w:rPr>
+        <w:t xml:space="preserve"> exam reservations into calendar services</w:t>
       </w:r>
     </w:p>
     <w:p>
@@ -2237,45 +1734,55 @@
           <w:tab w:val="left" w:pos="360"/>
           <w:tab w:val="right" w:pos="11070"/>
         </w:tabs>
-        <w:spacing w:after="0" w:line="238" w:lineRule="auto"/>
+        <w:spacing w:after="0" w:line="240" w:lineRule="auto"/>
         <w:ind w:hanging="180"/>
         <w:rPr>
-          <w:rFonts w:ascii="LM Roman 12" w:hAnsi="LM Roman 12"/>
-          <w:sz w:val="21"/>
-          <w:szCs w:val="21"/>
-        </w:rPr>
-      </w:pPr>
-      <w:r>
-        <w:rPr>
-          <w:rFonts w:ascii="LM Roman 12" w:hAnsi="LM Roman 12"/>
-          <w:sz w:val="21"/>
-          <w:szCs w:val="21"/>
-        </w:rPr>
-        <w:t xml:space="preserve">Scraped and parsed user’s PraireTest exam scheduling page </w:t>
-      </w:r>
-      <w:r>
-        <w:rPr>
-          <w:rFonts w:ascii="LM Roman 12" w:hAnsi="LM Roman 12"/>
-          <w:sz w:val="21"/>
-          <w:szCs w:val="21"/>
-        </w:rPr>
-        <w:t xml:space="preserve">data </w:t>
-      </w:r>
-      <w:r>
-        <w:rPr>
-          <w:rFonts w:ascii="LM Roman 12" w:hAnsi="LM Roman 12"/>
-          <w:sz w:val="21"/>
-          <w:szCs w:val="21"/>
-        </w:rPr>
-        <w:t xml:space="preserve">into iCal format for </w:t>
-      </w:r>
-      <w:r>
-        <w:rPr>
-          <w:rFonts w:ascii="LM Roman 12" w:hAnsi="LM Roman 12"/>
-          <w:sz w:val="21"/>
-          <w:szCs w:val="21"/>
-        </w:rPr>
-        <w:t>cross-platform compatibility</w:t>
+          <w:rFonts w:ascii="LM Roman 12" w:hAnsi="LM Roman 12" w:cstheme="minorHAnsi"/>
+          <w:sz w:val="20"/>
+          <w:szCs w:val="20"/>
+        </w:rPr>
+      </w:pPr>
+      <w:r>
+        <w:rPr>
+          <w:rFonts w:ascii="LM Roman 12" w:hAnsi="LM Roman 12" w:cstheme="minorHAnsi"/>
+          <w:sz w:val="20"/>
+          <w:szCs w:val="20"/>
+        </w:rPr>
+        <w:t xml:space="preserve">Scraped and parsed user’s </w:t>
+      </w:r>
+      <w:proofErr w:type="spellStart"/>
+      <w:r>
+        <w:rPr>
+          <w:rFonts w:ascii="LM Roman 12" w:hAnsi="LM Roman 12" w:cstheme="minorHAnsi"/>
+          <w:sz w:val="20"/>
+          <w:szCs w:val="20"/>
+        </w:rPr>
+        <w:t>Prair</w:t>
+      </w:r>
+      <w:r>
+        <w:rPr>
+          <w:rFonts w:ascii="LM Roman 12" w:hAnsi="LM Roman 12" w:cstheme="minorHAnsi"/>
+          <w:sz w:val="20"/>
+          <w:szCs w:val="20"/>
+        </w:rPr>
+        <w:t>i</w:t>
+      </w:r>
+      <w:r>
+        <w:rPr>
+          <w:rFonts w:ascii="LM Roman 12" w:hAnsi="LM Roman 12" w:cstheme="minorHAnsi"/>
+          <w:sz w:val="20"/>
+          <w:szCs w:val="20"/>
+        </w:rPr>
+        <w:t>eTest</w:t>
+      </w:r>
+      <w:proofErr w:type="spellEnd"/>
+      <w:r>
+        <w:rPr>
+          <w:rFonts w:ascii="LM Roman 12" w:hAnsi="LM Roman 12" w:cstheme="minorHAnsi"/>
+          <w:sz w:val="20"/>
+          <w:szCs w:val="20"/>
+        </w:rPr>
+        <w:t xml:space="preserve"> exam scheduling page data into iCal format for cross-platform compatibility</w:t>
       </w:r>
     </w:p>
     <w:p>
@@ -2289,19 +1796,19 @@
           <w:tab w:val="left" w:pos="360"/>
           <w:tab w:val="right" w:pos="11070"/>
         </w:tabs>
-        <w:spacing w:after="0" w:line="238" w:lineRule="auto"/>
+        <w:spacing w:after="0" w:line="240" w:lineRule="auto"/>
         <w:ind w:hanging="180"/>
         <w:rPr>
-          <w:rFonts w:ascii="LM Roman 12" w:hAnsi="LM Roman 12"/>
-          <w:sz w:val="21"/>
-          <w:szCs w:val="21"/>
-        </w:rPr>
-      </w:pPr>
-      <w:r>
-        <w:rPr>
-          <w:rFonts w:ascii="LM Roman 12" w:hAnsi="LM Roman 12"/>
-          <w:sz w:val="21"/>
-          <w:szCs w:val="21"/>
+          <w:rFonts w:ascii="LM Roman 12" w:hAnsi="LM Roman 12" w:cstheme="minorHAnsi"/>
+          <w:sz w:val="20"/>
+          <w:szCs w:val="20"/>
+        </w:rPr>
+      </w:pPr>
+      <w:r>
+        <w:rPr>
+          <w:rFonts w:ascii="LM Roman 12" w:hAnsi="LM Roman 12" w:cstheme="minorHAnsi"/>
+          <w:sz w:val="20"/>
+          <w:szCs w:val="20"/>
         </w:rPr>
         <w:t>Implemented authentication through OAuth tokens to ensure integrity of user data</w:t>
       </w:r>
@@ -2310,97 +1817,53 @@
       <w:pPr>
         <w:tabs>
           <w:tab w:val="left" w:pos="360"/>
-          <w:tab w:val="right" w:pos="11070"/>
+          <w:tab w:val="right" w:pos="10800"/>
         </w:tabs>
-        <w:spacing w:after="0" w:line="238" w:lineRule="auto"/>
+        <w:spacing w:before="20" w:after="0" w:line="240" w:lineRule="auto"/>
         <w:ind w:firstLine="360"/>
         <w:rPr>
-          <w:rFonts w:ascii="LM Roman 12" w:hAnsi="LM Roman 12"/>
-          <w:sz w:val="21"/>
-          <w:szCs w:val="21"/>
-        </w:rPr>
-      </w:pPr>
-      <w:r>
-        <w:rPr>
-          <w:rFonts w:ascii="LM Roman 12" w:hAnsi="LM Roman 12"/>
+          <w:rFonts w:ascii="LM Roman 12" w:hAnsi="LM Roman 12" w:cstheme="minorHAnsi"/>
+          <w:sz w:val="20"/>
+          <w:szCs w:val="20"/>
+        </w:rPr>
+      </w:pPr>
+      <w:r>
+        <w:rPr>
+          <w:rFonts w:ascii="LM Roman 12" w:hAnsi="LM Roman 12" w:cstheme="minorHAnsi"/>
           <w:b/>
           <w:bCs/>
-          <w:sz w:val="21"/>
-          <w:szCs w:val="21"/>
-        </w:rPr>
-        <w:t xml:space="preserve">Chessboard Digitizer </w:t>
-      </w:r>
-      <w:r>
-        <w:rPr>
-          <w:rFonts w:ascii="LM Roman 12" w:hAnsi="LM Roman 12"/>
-          <w:b/>
-          <w:bCs/>
-          <w:sz w:val="21"/>
-          <w:szCs w:val="21"/>
-        </w:rPr>
-        <w:t xml:space="preserve">| </w:t>
-      </w:r>
-      <w:r>
-        <w:rPr>
-          <w:rFonts w:ascii="LM Roman 12" w:hAnsi="LM Roman 12"/>
+          <w:sz w:val="20"/>
+          <w:szCs w:val="20"/>
+        </w:rPr>
+        <w:t xml:space="preserve">Chessboard Digitizer | </w:t>
+      </w:r>
+      <w:r>
+        <w:rPr>
+          <w:rFonts w:ascii="LM Roman 12" w:hAnsi="LM Roman 12" w:cstheme="minorHAnsi"/>
           <w:i/>
           <w:iCs/>
-          <w:sz w:val="21"/>
-          <w:szCs w:val="21"/>
-        </w:rPr>
-        <w:t>Python, NumPy, OpenCV</w:t>
-      </w:r>
-      <w:r>
-        <w:rPr>
-          <w:rFonts w:ascii="LM Roman 12" w:hAnsi="LM Roman 12"/>
+          <w:sz w:val="20"/>
+          <w:szCs w:val="20"/>
+        </w:rPr>
+        <w:t xml:space="preserve">Python, NumPy, OpenCV </w:t>
+      </w:r>
+      <w:r>
+        <w:rPr>
+          <w:rFonts w:ascii="LM Roman 12" w:hAnsi="LM Roman 12" w:cstheme="minorHAnsi"/>
           <w:i/>
           <w:iCs/>
-          <w:sz w:val="21"/>
-          <w:szCs w:val="21"/>
-        </w:rPr>
-        <w:t xml:space="preserve"> </w:t>
-      </w:r>
-      <w:r>
-        <w:rPr>
-          <w:rFonts w:ascii="LM Roman 12" w:hAnsi="LM Roman 12"/>
-          <w:i/>
-          <w:iCs/>
-          <w:sz w:val="21"/>
-          <w:szCs w:val="21"/>
+          <w:sz w:val="20"/>
+          <w:szCs w:val="20"/>
         </w:rPr>
         <w:tab/>
       </w:r>
       <w:r>
         <w:rPr>
-          <w:rFonts w:ascii="LM Roman 12" w:hAnsi="LM Roman 12"/>
-          <w:sz w:val="21"/>
-          <w:szCs w:val="21"/>
-        </w:rPr>
-        <w:t xml:space="preserve">March 2022 </w:t>
-      </w:r>
-      <w:r>
-        <w:rPr>
-          <w:rFonts w:ascii="LM Roman 12" w:hAnsi="LM Roman 12"/>
-          <w:sz w:val="21"/>
-          <w:szCs w:val="21"/>
-        </w:rPr>
-        <w:t>–</w:t>
-      </w:r>
-      <w:r>
-        <w:rPr>
-          <w:rFonts w:ascii="LM Roman 12" w:hAnsi="LM Roman 12"/>
-          <w:sz w:val="21"/>
-          <w:szCs w:val="21"/>
-        </w:rPr>
-        <w:t xml:space="preserve"> </w:t>
-      </w:r>
-      <w:r>
-        <w:rPr>
-          <w:rFonts w:ascii="LM Roman 12" w:hAnsi="LM Roman 12"/>
-          <w:sz w:val="21"/>
-          <w:szCs w:val="21"/>
-        </w:rPr>
-        <w:t>November 2022</w:t>
+          <w:rFonts w:ascii="LM Roman 12" w:hAnsi="LM Roman 12" w:cstheme="minorHAnsi"/>
+          <w:sz w:val="20"/>
+          <w:szCs w:val="20"/>
+        </w:rPr>
+        <w:t>March 2022 – November 2022</w:t>
       </w:r>
     </w:p>
     <w:p>
@@ -2414,21 +1877,21 @@
           <w:tab w:val="left" w:pos="360"/>
           <w:tab w:val="right" w:pos="10800"/>
         </w:tabs>
-        <w:spacing w:after="0" w:line="238" w:lineRule="auto"/>
+        <w:spacing w:after="0" w:line="240" w:lineRule="auto"/>
         <w:ind w:left="720" w:hanging="180"/>
         <w:rPr>
-          <w:rFonts w:ascii="LM Roman 12" w:hAnsi="LM Roman 12"/>
-          <w:sz w:val="21"/>
-          <w:szCs w:val="21"/>
-        </w:rPr>
-      </w:pPr>
-      <w:r>
-        <w:rPr>
-          <w:rFonts w:ascii="LM Roman 12" w:hAnsi="LM Roman 12"/>
-          <w:sz w:val="21"/>
-          <w:szCs w:val="21"/>
-        </w:rPr>
-        <w:t xml:space="preserve">Independently conceptualized and deployed a chessboard digitizer </w:t>
+          <w:rFonts w:ascii="LM Roman 12" w:hAnsi="LM Roman 12" w:cstheme="minorHAnsi"/>
+          <w:sz w:val="20"/>
+          <w:szCs w:val="20"/>
+        </w:rPr>
+      </w:pPr>
+      <w:r>
+        <w:rPr>
+          <w:rFonts w:ascii="LM Roman 12" w:hAnsi="LM Roman 12" w:cstheme="minorHAnsi"/>
+          <w:sz w:val="20"/>
+          <w:szCs w:val="20"/>
+        </w:rPr>
+        <w:t>Implemented a lens correction algorithm to maximize camera clarity and precision</w:t>
       </w:r>
     </w:p>
     <w:p>
@@ -2442,97 +1905,39 @@
           <w:tab w:val="left" w:pos="360"/>
           <w:tab w:val="right" w:pos="10800"/>
         </w:tabs>
-        <w:spacing w:after="0" w:line="238" w:lineRule="auto"/>
-        <w:ind w:left="720" w:hanging="180"/>
-        <w:rPr>
-          <w:rFonts w:ascii="LM Roman 12" w:hAnsi="LM Roman 12"/>
-          <w:sz w:val="21"/>
-          <w:szCs w:val="21"/>
-        </w:rPr>
-      </w:pPr>
-      <w:r>
-        <w:rPr>
-          <w:rFonts w:ascii="LM Roman 12" w:hAnsi="LM Roman 12"/>
-          <w:sz w:val="21"/>
-          <w:szCs w:val="21"/>
-        </w:rPr>
-        <w:t xml:space="preserve">Implemented </w:t>
-      </w:r>
-      <w:r>
-        <w:rPr>
-          <w:rFonts w:ascii="LM Roman 12" w:hAnsi="LM Roman 12"/>
-          <w:sz w:val="21"/>
-          <w:szCs w:val="21"/>
-        </w:rPr>
-        <w:t>a lens correction algorithm to maximize camera clarity and precision</w:t>
-      </w:r>
-    </w:p>
-    <w:p>
-      <w:pPr>
-        <w:pStyle w:val="ListParagraph"/>
-        <w:numPr>
-          <w:ilvl w:val="0"/>
-          <w:numId w:val="5"/>
-        </w:numPr>
-        <w:tabs>
-          <w:tab w:val="left" w:pos="360"/>
-          <w:tab w:val="right" w:pos="10800"/>
-        </w:tabs>
-        <w:spacing w:after="0" w:line="238" w:lineRule="auto"/>
-        <w:ind w:left="720" w:hanging="180"/>
-        <w:rPr>
-          <w:rFonts w:ascii="LM Roman 12" w:hAnsi="LM Roman 12"/>
-          <w:sz w:val="21"/>
-          <w:szCs w:val="21"/>
-        </w:rPr>
-      </w:pPr>
-      <w:r>
-        <w:rPr>
-          <w:rFonts w:ascii="LM Roman 12" w:hAnsi="LM Roman 12"/>
-          <w:sz w:val="21"/>
-          <w:szCs w:val="21"/>
-        </w:rPr>
-        <w:t xml:space="preserve">Utilized </w:t>
-      </w:r>
-      <w:r>
-        <w:rPr>
-          <w:rFonts w:ascii="LM Roman 12" w:hAnsi="LM Roman 12"/>
-          <w:sz w:val="21"/>
-          <w:szCs w:val="21"/>
-        </w:rPr>
-        <w:t>OpenCV</w:t>
-      </w:r>
-      <w:r>
-        <w:rPr>
-          <w:rFonts w:ascii="LM Roman 12" w:hAnsi="LM Roman 12"/>
-          <w:sz w:val="21"/>
-          <w:szCs w:val="21"/>
-        </w:rPr>
-        <w:t xml:space="preserve"> to perform piece analysis to </w:t>
-      </w:r>
-      <w:r>
-        <w:rPr>
-          <w:rFonts w:ascii="LM Roman 12" w:hAnsi="LM Roman 12"/>
-          <w:sz w:val="21"/>
-          <w:szCs w:val="21"/>
-        </w:rPr>
-        <w:t xml:space="preserve">track movement and </w:t>
-      </w:r>
-      <w:r>
-        <w:rPr>
-          <w:rFonts w:ascii="LM Roman 12" w:hAnsi="LM Roman 12"/>
-          <w:sz w:val="21"/>
-          <w:szCs w:val="21"/>
-        </w:rPr>
-        <w:t xml:space="preserve">ensure move legality </w:t>
-      </w:r>
-      <w:r>
-        <w:rPr>
-          <w:rFonts w:ascii="LM Roman 12" w:hAnsi="LM Roman 12"/>
-          <w:sz w:val="21"/>
-          <w:szCs w:val="21"/>
-        </w:rPr>
-        <w:t>in real time</w:t>
+        <w:spacing w:after="40" w:line="240" w:lineRule="auto"/>
+        <w:ind w:left="734" w:hanging="187"/>
+        <w:rPr>
+          <w:rFonts w:ascii="LM Roman 12" w:hAnsi="LM Roman 12" w:cstheme="minorHAnsi"/>
+          <w:sz w:val="20"/>
+          <w:szCs w:val="20"/>
+        </w:rPr>
+      </w:pPr>
+      <w:r>
+        <w:rPr>
+          <w:rFonts w:ascii="LM Roman 12" w:hAnsi="LM Roman 12" w:cstheme="minorHAnsi"/>
+          <w:sz w:val="20"/>
+          <w:szCs w:val="20"/>
+        </w:rPr>
+        <w:t xml:space="preserve">Utilized OpenCV to perform piece analysis to track movement and </w:t>
+      </w:r>
+      <w:proofErr w:type="gramStart"/>
+      <w:r>
+        <w:rPr>
+          <w:rFonts w:ascii="LM Roman 12" w:hAnsi="LM Roman 12" w:cstheme="minorHAnsi"/>
+          <w:sz w:val="20"/>
+          <w:szCs w:val="20"/>
+        </w:rPr>
+        <w:t>ensure</w:t>
+      </w:r>
+      <w:proofErr w:type="gramEnd"/>
+      <w:r>
+        <w:rPr>
+          <w:rFonts w:ascii="LM Roman 12" w:hAnsi="LM Roman 12" w:cstheme="minorHAnsi"/>
+          <w:sz w:val="20"/>
+          <w:szCs w:val="20"/>
+        </w:rPr>
+        <w:t xml:space="preserve"> move legality in real time</w:t>
       </w:r>
     </w:p>
     <w:p>
@@ -2543,124 +1948,64 @@
         </w:pBdr>
         <w:spacing w:after="0" w:line="238" w:lineRule="auto"/>
         <w:rPr>
-          <w:rFonts w:ascii="LM Roman 12" w:hAnsi="LM Roman 12"/>
-          <w:sz w:val="21"/>
-          <w:szCs w:val="21"/>
-        </w:rPr>
-      </w:pPr>
-      <w:r>
-        <w:rPr>
-          <w:rFonts w:ascii="LM Roman 12" w:hAnsi="LM Roman 12"/>
+          <w:rFonts w:ascii="LM Roman 12" w:hAnsi="LM Roman 12" w:cstheme="minorHAnsi"/>
+          <w:sz w:val="20"/>
+          <w:szCs w:val="20"/>
+        </w:rPr>
+      </w:pPr>
+      <w:r>
+        <w:rPr>
+          <w:rFonts w:ascii="LM Roman 12" w:hAnsi="LM Roman 12" w:cstheme="minorHAnsi"/>
           <w:b/>
           <w:bCs/>
-          <w:sz w:val="21"/>
-          <w:szCs w:val="21"/>
-        </w:rPr>
-        <w:t>Languages</w:t>
-      </w:r>
-      <w:r>
-        <w:rPr>
-          <w:rFonts w:ascii="LM Roman 12" w:hAnsi="LM Roman 12"/>
-          <w:b/>
-          <w:bCs/>
-          <w:sz w:val="21"/>
-          <w:szCs w:val="21"/>
-        </w:rPr>
-        <w:t>/Libraries</w:t>
-      </w:r>
-      <w:r>
-        <w:rPr>
-          <w:rFonts w:ascii="LM Roman 12" w:hAnsi="LM Roman 12"/>
-          <w:b/>
-          <w:bCs/>
-          <w:sz w:val="21"/>
-          <w:szCs w:val="21"/>
-        </w:rPr>
-        <w:t xml:space="preserve">: </w:t>
-      </w:r>
-      <w:r>
-        <w:rPr>
-          <w:rFonts w:ascii="LM Roman 12" w:hAnsi="LM Roman 12"/>
-          <w:sz w:val="21"/>
-          <w:szCs w:val="21"/>
-        </w:rPr>
-        <w:t xml:space="preserve">C++, Java, Python, TypeScript, </w:t>
-      </w:r>
-      <w:r>
-        <w:rPr>
-          <w:rFonts w:ascii="LM Roman 12" w:hAnsi="LM Roman 12"/>
-          <w:sz w:val="21"/>
-          <w:szCs w:val="21"/>
-        </w:rPr>
-        <w:t xml:space="preserve">Ruby on Rails, </w:t>
-      </w:r>
-      <w:r>
-        <w:rPr>
-          <w:rFonts w:ascii="LM Roman 12" w:hAnsi="LM Roman 12"/>
-          <w:sz w:val="21"/>
-          <w:szCs w:val="21"/>
-        </w:rPr>
-        <w:t xml:space="preserve">SQL, </w:t>
+          <w:sz w:val="20"/>
+          <w:szCs w:val="20"/>
+        </w:rPr>
+        <w:t xml:space="preserve">Languages/Libraries: </w:t>
+      </w:r>
+      <w:r>
+        <w:rPr>
+          <w:rFonts w:ascii="LM Roman 12" w:hAnsi="LM Roman 12" w:cstheme="minorHAnsi"/>
+          <w:sz w:val="20"/>
+          <w:szCs w:val="20"/>
+        </w:rPr>
+        <w:t xml:space="preserve">C++, Java, Python, TypeScript, Ruby on Rails, SQL, </w:t>
       </w:r>
       <w:proofErr w:type="spellStart"/>
       <w:r>
         <w:rPr>
-          <w:rFonts w:ascii="LM Roman 12" w:hAnsi="LM Roman 12"/>
-          <w:sz w:val="21"/>
-          <w:szCs w:val="21"/>
-        </w:rPr>
-        <w:t>ExpressJ</w:t>
-      </w:r>
-      <w:r>
-        <w:rPr>
-          <w:rFonts w:ascii="LM Roman 12" w:hAnsi="LM Roman 12"/>
-          <w:sz w:val="21"/>
-          <w:szCs w:val="21"/>
-        </w:rPr>
-        <w:t>S</w:t>
+          <w:rFonts w:ascii="LM Roman 12" w:hAnsi="LM Roman 12" w:cstheme="minorHAnsi"/>
+          <w:sz w:val="20"/>
+          <w:szCs w:val="20"/>
+        </w:rPr>
+        <w:t>ExpressJS</w:t>
       </w:r>
       <w:proofErr w:type="spellEnd"/>
       <w:r>
         <w:rPr>
-          <w:rFonts w:ascii="LM Roman 12" w:hAnsi="LM Roman 12"/>
-          <w:sz w:val="21"/>
-          <w:szCs w:val="21"/>
-        </w:rPr>
-        <w:t>,</w:t>
-      </w:r>
-      <w:r>
-        <w:rPr>
-          <w:rFonts w:ascii="LM Roman 12" w:hAnsi="LM Roman 12"/>
-          <w:sz w:val="21"/>
-          <w:szCs w:val="21"/>
-        </w:rPr>
-        <w:t xml:space="preserve"> </w:t>
+          <w:rFonts w:ascii="LM Roman 12" w:hAnsi="LM Roman 12" w:cstheme="minorHAnsi"/>
+          <w:sz w:val="20"/>
+          <w:szCs w:val="20"/>
+        </w:rPr>
+        <w:t xml:space="preserve">, </w:t>
       </w:r>
       <w:proofErr w:type="spellStart"/>
       <w:r>
         <w:rPr>
-          <w:rFonts w:ascii="LM Roman 12" w:hAnsi="LM Roman 12"/>
-          <w:sz w:val="21"/>
-          <w:szCs w:val="21"/>
+          <w:rFonts w:ascii="LM Roman 12" w:hAnsi="LM Roman 12" w:cstheme="minorHAnsi"/>
+          <w:sz w:val="20"/>
+          <w:szCs w:val="20"/>
         </w:rPr>
         <w:t>NestJS</w:t>
       </w:r>
       <w:proofErr w:type="spellEnd"/>
       <w:r>
         <w:rPr>
-          <w:rFonts w:ascii="LM Roman 12" w:hAnsi="LM Roman 12"/>
-          <w:sz w:val="21"/>
-          <w:szCs w:val="21"/>
-        </w:rPr>
-        <w:t xml:space="preserve">, </w:t>
-      </w:r>
-      <w:r>
-        <w:rPr>
-          <w:rFonts w:ascii="LM Roman 12" w:hAnsi="LM Roman 12"/>
-          <w:sz w:val="21"/>
-          <w:szCs w:val="21"/>
-        </w:rPr>
-        <w:t>Svelte</w:t>
+          <w:rFonts w:ascii="LM Roman 12" w:hAnsi="LM Roman 12" w:cstheme="minorHAnsi"/>
+          <w:sz w:val="20"/>
+          <w:szCs w:val="20"/>
+        </w:rPr>
+        <w:t>, Svelte</w:t>
       </w:r>
     </w:p>
     <w:p>
@@ -2671,101 +2016,52 @@
         </w:pBdr>
         <w:spacing w:after="0" w:line="238" w:lineRule="auto"/>
         <w:rPr>
-          <w:rFonts w:ascii="LM Roman 12" w:hAnsi="LM Roman 12"/>
+          <w:rFonts w:ascii="LM Roman 12" w:hAnsi="LM Roman 12" w:cstheme="minorHAnsi"/>
+          <w:sz w:val="20"/>
+          <w:szCs w:val="20"/>
+        </w:rPr>
+      </w:pPr>
+      <w:r>
+        <w:rPr>
+          <w:rFonts w:ascii="LM Roman 12" w:hAnsi="LM Roman 12" w:cstheme="minorHAnsi"/>
           <w:b/>
           <w:bCs/>
-          <w:sz w:val="21"/>
-          <w:szCs w:val="21"/>
-        </w:rPr>
-      </w:pPr>
-      <w:r>
-        <w:rPr>
-          <w:rFonts w:ascii="LM Roman 12" w:hAnsi="LM Roman 12"/>
-          <w:b/>
-          <w:bCs/>
-          <w:sz w:val="21"/>
-          <w:szCs w:val="21"/>
+          <w:sz w:val="20"/>
+          <w:szCs w:val="20"/>
         </w:rPr>
         <w:t>Technical Skills:</w:t>
       </w:r>
       <w:r>
         <w:rPr>
-          <w:rFonts w:ascii="LM Roman 12" w:hAnsi="LM Roman 12"/>
-          <w:sz w:val="21"/>
-          <w:szCs w:val="21"/>
-        </w:rPr>
-        <w:t xml:space="preserve"> Git, Docker, </w:t>
-      </w:r>
-      <w:r>
-        <w:rPr>
-          <w:rFonts w:ascii="LM Roman 12" w:hAnsi="LM Roman 12"/>
-          <w:sz w:val="21"/>
-          <w:szCs w:val="21"/>
-        </w:rPr>
-        <w:t>Amazon Web Services</w:t>
-      </w:r>
-      <w:r>
-        <w:rPr>
-          <w:rFonts w:ascii="LM Roman 12" w:hAnsi="LM Roman 12"/>
-          <w:sz w:val="21"/>
-          <w:szCs w:val="21"/>
-        </w:rPr>
-        <w:t>,</w:t>
-      </w:r>
-      <w:r>
-        <w:rPr>
-          <w:rFonts w:ascii="LM Roman 12" w:hAnsi="LM Roman 12"/>
-          <w:sz w:val="21"/>
-          <w:szCs w:val="21"/>
-        </w:rPr>
-        <w:t xml:space="preserve"> </w:t>
-      </w:r>
-      <w:r>
-        <w:rPr>
-          <w:rFonts w:ascii="LM Roman 12" w:hAnsi="LM Roman 12"/>
-          <w:sz w:val="21"/>
-          <w:szCs w:val="21"/>
-        </w:rPr>
-        <w:t>RESTful Web Services,</w:t>
-      </w:r>
-      <w:r>
-        <w:rPr>
-          <w:rFonts w:ascii="LM Roman 12" w:hAnsi="LM Roman 12"/>
-          <w:sz w:val="21"/>
-          <w:szCs w:val="21"/>
-        </w:rPr>
-        <w:t xml:space="preserve"> </w:t>
+          <w:rFonts w:ascii="LM Roman 12" w:hAnsi="LM Roman 12" w:cstheme="minorHAnsi"/>
+          <w:sz w:val="20"/>
+          <w:szCs w:val="20"/>
+        </w:rPr>
+        <w:t xml:space="preserve"> Git, Docker, Amazon Web Services, RESTful Web Services, </w:t>
       </w:r>
       <w:proofErr w:type="spellStart"/>
       <w:r>
         <w:rPr>
-          <w:rFonts w:ascii="LM Roman 12" w:hAnsi="LM Roman 12"/>
-          <w:sz w:val="21"/>
-          <w:szCs w:val="21"/>
+          <w:rFonts w:ascii="LM Roman 12" w:hAnsi="LM Roman 12" w:cstheme="minorHAnsi"/>
+          <w:sz w:val="20"/>
+          <w:szCs w:val="20"/>
         </w:rPr>
         <w:t>PyTorch</w:t>
       </w:r>
       <w:proofErr w:type="spellEnd"/>
       <w:r>
         <w:rPr>
-          <w:rFonts w:ascii="LM Roman 12" w:hAnsi="LM Roman 12"/>
-          <w:sz w:val="21"/>
-          <w:szCs w:val="21"/>
-        </w:rPr>
-        <w:t xml:space="preserve">, </w:t>
-      </w:r>
-      <w:r>
-        <w:rPr>
-          <w:rFonts w:ascii="LM Roman 12" w:hAnsi="LM Roman 12"/>
-          <w:sz w:val="21"/>
-          <w:szCs w:val="21"/>
-        </w:rPr>
-        <w:t>OpenCV, MongoDB</w:t>
-      </w:r>
+          <w:rFonts w:ascii="LM Roman 12" w:hAnsi="LM Roman 12" w:cstheme="minorHAnsi"/>
+          <w:sz w:val="20"/>
+          <w:szCs w:val="20"/>
+        </w:rPr>
+        <w:t>, OpenCV, MongoDB</w:t>
+      </w:r>
+      <w:bookmarkEnd w:id="0"/>
     </w:p>
     <w:sectPr>
       <w:pgSz w:w="12240" w:h="15840"/>
-      <w:pgMar w:top="504" w:right="576" w:bottom="504" w:left="576" w:header="720" w:footer="720" w:gutter="0"/>
+      <w:pgMar w:top="720" w:right="720" w:bottom="720" w:left="720" w:header="720" w:footer="720" w:gutter="0"/>
       <w:cols w:space="720"/>
       <w:docGrid w:linePitch="360"/>
     </w:sectPr>
@@ -4521,6 +3817,44 @@
       <w:spacing w:after="0" w:line="240" w:lineRule="auto"/>
     </w:pPr>
   </w:style>
+  <w:style w:type="character" w:styleId="CommentReference">
+    <w:name w:val="annotation reference"/>
+    <w:basedOn w:val="DefaultParagraphFont"/>
+    <w:uiPriority w:val="99"/>
+    <w:semiHidden/>
+    <w:unhideWhenUsed/>
+    <w:rsid w:val="00BD44B1"/>
+    <w:rPr>
+      <w:sz w:val="16"/>
+      <w:szCs w:val="16"/>
+    </w:rPr>
+  </w:style>
+  <w:style w:type="paragraph" w:styleId="CommentText">
+    <w:name w:val="annotation text"/>
+    <w:basedOn w:val="Normal"/>
+    <w:link w:val="CommentTextChar"/>
+    <w:uiPriority w:val="99"/>
+    <w:unhideWhenUsed/>
+    <w:rsid w:val="00BD44B1"/>
+    <w:pPr>
+      <w:spacing w:line="240" w:lineRule="auto"/>
+    </w:pPr>
+    <w:rPr>
+      <w:sz w:val="20"/>
+      <w:szCs w:val="20"/>
+    </w:rPr>
+  </w:style>
+  <w:style w:type="character" w:customStyle="1" w:styleId="CommentTextChar">
+    <w:name w:val="Comment Text Char"/>
+    <w:basedOn w:val="DefaultParagraphFont"/>
+    <w:link w:val="CommentText"/>
+    <w:uiPriority w:val="99"/>
+    <w:rsid w:val="00BD44B1"/>
+    <w:rPr>
+      <w:sz w:val="20"/>
+      <w:szCs w:val="20"/>
+    </w:rPr>
+  </w:style>
 </w:styles>
 </file>
 

</xml_diff>